<commit_message>
feat: base report template
</commit_message>
<xml_diff>
--- a/templates/report.docx
+++ b/templates/report.docx
@@ -2,8 +2,3515 @@
 <file path=word/document.xml><?xml version="1.0" encoding="utf-8"?>
 <w:document xmlns:wpc="http://schemas.microsoft.com/office/word/2010/wordprocessingCanvas" xmlns:cx="http://schemas.microsoft.com/office/drawing/2014/chartex" xmlns:cx1="http://schemas.microsoft.com/office/drawing/2015/9/8/chartex" xmlns:cx2="http://schemas.microsoft.com/office/drawing/2015/10/21/chartex" xmlns:cx3="http://schemas.microsoft.com/office/drawing/2016/5/9/chartex" xmlns:cx4="http://schemas.microsoft.com/office/drawing/2016/5/10/chartex" xmlns:cx5="http://schemas.microsoft.com/office/drawing/2016/5/11/chartex" xmlns:cx6="http://schemas.microsoft.com/office/drawing/2016/5/12/chartex" xmlns:cx7="http://schemas.microsoft.com/office/drawing/2016/5/13/chartex" xmlns:cx8="http://schemas.microsoft.com/office/drawing/2016/5/14/chartex" xmlns:mc="http://schemas.openxmlformats.org/markup-compatibility/2006" xmlns:aink="http://schemas.microsoft.com/office/drawing/2016/ink" xmlns:am3d="http://schemas.microsoft.com/office/drawing/2017/model3d" xmlns:o="urn:schemas-microsoft-com:office:office" xmlns:oel="http://schemas.microsoft.com/office/2019/extlst" xmlns:r="http://schemas.openxmlformats.org/officeDocument/2006/relationships" xmlns:m="http://schemas.openxmlformats.org/officeDocument/2006/math" xmlns:v="urn:schemas-microsoft-com:vml" xmlns:wp14="http://schemas.microsoft.com/office/word/2010/wordprocessingDrawing" xmlns:wp="http://schemas.openxmlformats.org/drawingml/2006/wordprocessingDrawing" xmlns:w10="urn:schemas-microsoft-com:office:word" xmlns:w="http://schemas.openxmlformats.org/wordprocessingml/2006/main" xmlns:w14="http://schemas.microsoft.com/office/word/2010/wordml" xmlns:w15="http://schemas.microsoft.com/office/word/2012/wordml" xmlns:w16cex="http://schemas.microsoft.com/office/word/2018/wordml/cex" xmlns:w16cid="http://schemas.microsoft.com/office/word/2016/wordml/cid" xmlns:w16="http://schemas.microsoft.com/office/word/2018/wordml" xmlns:w16du="http://schemas.microsoft.com/office/word/2023/wordml/word16du" xmlns:w16sdtdh="http://schemas.microsoft.com/office/word/2020/wordml/sdtdatahash" xmlns:w16sdtfl="http://schemas.microsoft.com/office/word/2024/wordml/sdtformatlock" xmlns:w16se="http://schemas.microsoft.com/office/word/2015/wordml/symex" xmlns:wpg="http://schemas.microsoft.com/office/word/2010/wordprocessingGroup" xmlns:wpi="http://schemas.microsoft.com/office/word/2010/wordprocessingInk" xmlns:wne="http://schemas.microsoft.com/office/word/2006/wordml" xmlns:wps="http://schemas.microsoft.com/office/word/2010/wordprocessingShape" mc:Ignorable="w14 w15 w16se w16cid w16 w16cex w16sdtdh w16sdtfl w16du wp14">
   <w:body>
-    <w:p/>
+    <w:p>
+      <w:pPr>
+        <w:pStyle w:val="Ttulo1"/>
+        <w:tabs>
+          <w:tab w:val="left" w:pos="5730"/>
+        </w:tabs>
+        <w:spacing w:line="276" w:lineRule="auto"/>
+        <w:jc w:val="both"/>
+      </w:pPr>
+      <w:proofErr w:type="spellStart"/>
+      <w:r>
+        <w:t>Technical</w:t>
+      </w:r>
+      <w:proofErr w:type="spellEnd"/>
+      <w:r>
+        <w:t xml:space="preserve"> </w:t>
+      </w:r>
+      <w:proofErr w:type="spellStart"/>
+      <w:r>
+        <w:t>code</w:t>
+      </w:r>
+      <w:proofErr w:type="spellEnd"/>
+      <w:r>
+        <w:t xml:space="preserve"> </w:t>
+      </w:r>
+      <w:proofErr w:type="spellStart"/>
+      <w:r>
+        <w:t>analysis</w:t>
+      </w:r>
+      <w:proofErr w:type="spellEnd"/>
+      <w:r>
+        <w:t xml:space="preserve"> </w:t>
+      </w:r>
+      <w:proofErr w:type="spellStart"/>
+      <w:r>
+        <w:t>report</w:t>
+      </w:r>
+      <w:proofErr w:type="spellEnd"/>
+      <w:r>
+        <w:tab/>
+      </w:r>
+    </w:p>
+    <w:p>
+      <w:pPr>
+        <w:pStyle w:val="Ttulo2"/>
+        <w:spacing w:line="276" w:lineRule="auto"/>
+        <w:jc w:val="both"/>
+      </w:pPr>
+      <w:r>
+        <w:t xml:space="preserve">General </w:t>
+      </w:r>
+      <w:proofErr w:type="spellStart"/>
+      <w:r>
+        <w:t>information</w:t>
+      </w:r>
+      <w:proofErr w:type="spellEnd"/>
+    </w:p>
+    <w:p>
+      <w:pPr>
+        <w:pStyle w:val="Prrafodelista"/>
+        <w:numPr>
+          <w:ilvl w:val="0"/>
+          <w:numId w:val="3"/>
+        </w:numPr>
+        <w:spacing w:line="276" w:lineRule="auto"/>
+        <w:jc w:val="both"/>
+        <w:rPr>
+          <w:sz w:val="24"/>
+          <w:szCs w:val="24"/>
+        </w:rPr>
+      </w:pPr>
+      <w:proofErr w:type="spellStart"/>
+      <w:r>
+        <w:rPr>
+          <w:sz w:val="24"/>
+          <w:szCs w:val="24"/>
+        </w:rPr>
+        <w:t>Repository</w:t>
+      </w:r>
+      <w:proofErr w:type="spellEnd"/>
+      <w:r>
+        <w:rPr>
+          <w:sz w:val="24"/>
+          <w:szCs w:val="24"/>
+        </w:rPr>
+        <w:t xml:space="preserve"> </w:t>
+      </w:r>
+      <w:proofErr w:type="spellStart"/>
+      <w:r>
+        <w:rPr>
+          <w:sz w:val="24"/>
+          <w:szCs w:val="24"/>
+        </w:rPr>
+        <w:t>analyzed</w:t>
+      </w:r>
+      <w:proofErr w:type="spellEnd"/>
+      <w:r>
+        <w:rPr>
+          <w:sz w:val="24"/>
+          <w:szCs w:val="24"/>
+        </w:rPr>
+        <w:t xml:space="preserve">: {{ </w:t>
+      </w:r>
+      <w:proofErr w:type="spellStart"/>
+      <w:r>
+        <w:rPr>
+          <w:sz w:val="24"/>
+          <w:szCs w:val="24"/>
+        </w:rPr>
+        <w:t>repository</w:t>
+      </w:r>
+      <w:r>
+        <w:rPr>
+          <w:sz w:val="24"/>
+          <w:szCs w:val="24"/>
+        </w:rPr>
+        <w:t>_name</w:t>
+      </w:r>
+      <w:proofErr w:type="spellEnd"/>
+      <w:r>
+        <w:rPr>
+          <w:sz w:val="24"/>
+          <w:szCs w:val="24"/>
+        </w:rPr>
+        <w:t xml:space="preserve"> }}</w:t>
+      </w:r>
+    </w:p>
+    <w:p>
+      <w:pPr>
+        <w:pStyle w:val="Prrafodelista"/>
+        <w:numPr>
+          <w:ilvl w:val="0"/>
+          <w:numId w:val="3"/>
+        </w:numPr>
+        <w:spacing w:line="276" w:lineRule="auto"/>
+        <w:jc w:val="both"/>
+        <w:rPr>
+          <w:sz w:val="24"/>
+          <w:szCs w:val="24"/>
+        </w:rPr>
+      </w:pPr>
+      <w:proofErr w:type="spellStart"/>
+      <w:r>
+        <w:rPr>
+          <w:sz w:val="24"/>
+          <w:szCs w:val="24"/>
+        </w:rPr>
+        <w:t>Analysis</w:t>
+      </w:r>
+      <w:proofErr w:type="spellEnd"/>
+      <w:r>
+        <w:rPr>
+          <w:sz w:val="24"/>
+          <w:szCs w:val="24"/>
+        </w:rPr>
+        <w:t xml:space="preserve"> date: {{ </w:t>
+      </w:r>
+      <w:proofErr w:type="spellStart"/>
+      <w:r>
+        <w:rPr>
+          <w:sz w:val="24"/>
+          <w:szCs w:val="24"/>
+        </w:rPr>
+        <w:t>analysis_date</w:t>
+      </w:r>
+      <w:proofErr w:type="spellEnd"/>
+      <w:r>
+        <w:rPr>
+          <w:sz w:val="24"/>
+          <w:szCs w:val="24"/>
+        </w:rPr>
+        <w:t xml:space="preserve"> }}</w:t>
+      </w:r>
+    </w:p>
+    <w:p>
+      <w:pPr>
+        <w:spacing w:line="276" w:lineRule="auto"/>
+        <w:jc w:val="both"/>
+        <w:rPr>
+          <w:rFonts w:asciiTheme="majorHAnsi" w:eastAsiaTheme="majorEastAsia" w:hAnsiTheme="majorHAnsi" w:cstheme="majorBidi"/>
+          <w:color w:val="0F4761" w:themeColor="accent1" w:themeShade="BF"/>
+          <w:sz w:val="32"/>
+          <w:szCs w:val="32"/>
+        </w:rPr>
+      </w:pPr>
+      <w:r>
+        <w:br w:type="page"/>
+      </w:r>
+    </w:p>
+    <w:p>
+      <w:pPr>
+        <w:pStyle w:val="Ttulo2"/>
+        <w:spacing w:line="276" w:lineRule="auto"/>
+        <w:jc w:val="both"/>
+      </w:pPr>
+      <w:r>
+        <w:lastRenderedPageBreak/>
+        <w:t xml:space="preserve">Executive </w:t>
+      </w:r>
+      <w:proofErr w:type="spellStart"/>
+      <w:r>
+        <w:t>summary</w:t>
+      </w:r>
+      <w:proofErr w:type="spellEnd"/>
+    </w:p>
+    <w:p>
+      <w:pPr>
+        <w:pStyle w:val="Ttulo3"/>
+        <w:spacing w:line="276" w:lineRule="auto"/>
+        <w:jc w:val="both"/>
+      </w:pPr>
+      <w:proofErr w:type="spellStart"/>
+      <w:r>
+        <w:t>Objective</w:t>
+      </w:r>
+      <w:proofErr w:type="spellEnd"/>
+      <w:r>
+        <w:t xml:space="preserve"> </w:t>
+      </w:r>
+      <w:proofErr w:type="spellStart"/>
+      <w:r>
+        <w:t>of</w:t>
+      </w:r>
+      <w:proofErr w:type="spellEnd"/>
+      <w:r>
+        <w:t xml:space="preserve"> </w:t>
+      </w:r>
+      <w:proofErr w:type="spellStart"/>
+      <w:r>
+        <w:t>the</w:t>
+      </w:r>
+      <w:proofErr w:type="spellEnd"/>
+      <w:r>
+        <w:t xml:space="preserve"> </w:t>
+      </w:r>
+      <w:proofErr w:type="spellStart"/>
+      <w:r>
+        <w:t>repository</w:t>
+      </w:r>
+      <w:proofErr w:type="spellEnd"/>
+      <w:r>
+        <w:t xml:space="preserve"> </w:t>
+      </w:r>
+      <w:proofErr w:type="spellStart"/>
+      <w:r>
+        <w:t>analyzed</w:t>
+      </w:r>
+      <w:proofErr w:type="spellEnd"/>
+    </w:p>
+    <w:p>
+      <w:pPr>
+        <w:spacing w:line="276" w:lineRule="auto"/>
+        <w:jc w:val="both"/>
+        <w:rPr>
+          <w:sz w:val="24"/>
+          <w:szCs w:val="24"/>
+        </w:rPr>
+      </w:pPr>
+      <w:r>
+        <w:rPr>
+          <w:sz w:val="24"/>
+          <w:szCs w:val="24"/>
+        </w:rPr>
+        <w:t xml:space="preserve">{{ </w:t>
+      </w:r>
+      <w:proofErr w:type="spellStart"/>
+      <w:r>
+        <w:rPr>
+          <w:sz w:val="24"/>
+          <w:szCs w:val="24"/>
+        </w:rPr>
+        <w:t>summary.</w:t>
+      </w:r>
+      <w:r>
+        <w:rPr>
+          <w:sz w:val="24"/>
+          <w:szCs w:val="24"/>
+        </w:rPr>
+        <w:t>repository</w:t>
+      </w:r>
+      <w:r>
+        <w:rPr>
+          <w:sz w:val="24"/>
+          <w:szCs w:val="24"/>
+        </w:rPr>
+        <w:t>_goal</w:t>
+      </w:r>
+      <w:proofErr w:type="spellEnd"/>
+      <w:r>
+        <w:rPr>
+          <w:sz w:val="24"/>
+          <w:szCs w:val="24"/>
+        </w:rPr>
+        <w:t xml:space="preserve"> }}</w:t>
+      </w:r>
+    </w:p>
+    <w:p>
+      <w:pPr>
+        <w:pStyle w:val="Ttulo3"/>
+        <w:spacing w:line="276" w:lineRule="auto"/>
+        <w:jc w:val="both"/>
+      </w:pPr>
+      <w:proofErr w:type="spellStart"/>
+      <w:r>
+        <w:t>Scope</w:t>
+      </w:r>
+      <w:proofErr w:type="spellEnd"/>
+      <w:r>
+        <w:t xml:space="preserve"> </w:t>
+      </w:r>
+      <w:proofErr w:type="spellStart"/>
+      <w:r>
+        <w:t>of</w:t>
+      </w:r>
+      <w:proofErr w:type="spellEnd"/>
+      <w:r>
+        <w:t xml:space="preserve"> </w:t>
+      </w:r>
+      <w:proofErr w:type="spellStart"/>
+      <w:r>
+        <w:t>the</w:t>
+      </w:r>
+      <w:proofErr w:type="spellEnd"/>
+      <w:r>
+        <w:t xml:space="preserve"> </w:t>
+      </w:r>
+      <w:proofErr w:type="spellStart"/>
+      <w:r>
+        <w:t>analysis</w:t>
+      </w:r>
+      <w:proofErr w:type="spellEnd"/>
+    </w:p>
+    <w:p>
+      <w:pPr>
+        <w:spacing w:line="276" w:lineRule="auto"/>
+        <w:jc w:val="both"/>
+        <w:rPr>
+          <w:sz w:val="24"/>
+          <w:szCs w:val="24"/>
+        </w:rPr>
+      </w:pPr>
+      <w:r>
+        <w:rPr>
+          <w:sz w:val="24"/>
+          <w:szCs w:val="24"/>
+        </w:rPr>
+        <w:t xml:space="preserve">{{ </w:t>
+      </w:r>
+      <w:proofErr w:type="spellStart"/>
+      <w:r>
+        <w:rPr>
+          <w:sz w:val="24"/>
+          <w:szCs w:val="24"/>
+        </w:rPr>
+        <w:t>summary.scope</w:t>
+      </w:r>
+      <w:proofErr w:type="spellEnd"/>
+      <w:r>
+        <w:rPr>
+          <w:sz w:val="24"/>
+          <w:szCs w:val="24"/>
+        </w:rPr>
+        <w:t xml:space="preserve"> }}</w:t>
+      </w:r>
+    </w:p>
+    <w:p>
+      <w:pPr>
+        <w:pStyle w:val="Ttulo3"/>
+        <w:spacing w:line="276" w:lineRule="auto"/>
+        <w:jc w:val="both"/>
+      </w:pPr>
+      <w:proofErr w:type="spellStart"/>
+      <w:r>
+        <w:t>Main</w:t>
+      </w:r>
+      <w:proofErr w:type="spellEnd"/>
+      <w:r>
+        <w:t xml:space="preserve"> </w:t>
+      </w:r>
+      <w:proofErr w:type="spellStart"/>
+      <w:r>
+        <w:t>conclusions</w:t>
+      </w:r>
+      <w:proofErr w:type="spellEnd"/>
+    </w:p>
+    <w:p>
+      <w:pPr>
+        <w:spacing w:line="276" w:lineRule="auto"/>
+        <w:jc w:val="both"/>
+        <w:rPr>
+          <w:sz w:val="24"/>
+          <w:szCs w:val="24"/>
+        </w:rPr>
+      </w:pPr>
+      <w:r>
+        <w:rPr>
+          <w:sz w:val="24"/>
+          <w:szCs w:val="24"/>
+        </w:rPr>
+        <w:t xml:space="preserve">{% </w:t>
+      </w:r>
+      <w:proofErr w:type="spellStart"/>
+      <w:r>
+        <w:rPr>
+          <w:sz w:val="24"/>
+          <w:szCs w:val="24"/>
+        </w:rPr>
+        <w:t>for</w:t>
+      </w:r>
+      <w:proofErr w:type="spellEnd"/>
+      <w:r>
+        <w:rPr>
+          <w:sz w:val="24"/>
+          <w:szCs w:val="24"/>
+        </w:rPr>
+        <w:t xml:space="preserve"> </w:t>
+      </w:r>
+      <w:proofErr w:type="spellStart"/>
+      <w:r>
+        <w:rPr>
+          <w:sz w:val="24"/>
+          <w:szCs w:val="24"/>
+        </w:rPr>
+        <w:t>point</w:t>
+      </w:r>
+      <w:proofErr w:type="spellEnd"/>
+      <w:r>
+        <w:rPr>
+          <w:sz w:val="24"/>
+          <w:szCs w:val="24"/>
+        </w:rPr>
+        <w:t xml:space="preserve"> in </w:t>
+      </w:r>
+      <w:proofErr w:type="spellStart"/>
+      <w:r>
+        <w:rPr>
+          <w:sz w:val="24"/>
+          <w:szCs w:val="24"/>
+        </w:rPr>
+        <w:t>summary.key_points</w:t>
+      </w:r>
+      <w:proofErr w:type="spellEnd"/>
+      <w:r>
+        <w:rPr>
+          <w:sz w:val="24"/>
+          <w:szCs w:val="24"/>
+        </w:rPr>
+        <w:t xml:space="preserve"> %}- {{ </w:t>
+      </w:r>
+      <w:proofErr w:type="spellStart"/>
+      <w:r>
+        <w:rPr>
+          <w:sz w:val="24"/>
+          <w:szCs w:val="24"/>
+        </w:rPr>
+        <w:t>point</w:t>
+      </w:r>
+      <w:proofErr w:type="spellEnd"/>
+      <w:r>
+        <w:rPr>
+          <w:sz w:val="24"/>
+          <w:szCs w:val="24"/>
+        </w:rPr>
+        <w:t xml:space="preserve"> }}{% </w:t>
+      </w:r>
+      <w:proofErr w:type="spellStart"/>
+      <w:r>
+        <w:rPr>
+          <w:sz w:val="24"/>
+          <w:szCs w:val="24"/>
+        </w:rPr>
+        <w:t>endfor</w:t>
+      </w:r>
+      <w:proofErr w:type="spellEnd"/>
+      <w:r>
+        <w:rPr>
+          <w:sz w:val="24"/>
+          <w:szCs w:val="24"/>
+        </w:rPr>
+        <w:t xml:space="preserve"> %}</w:t>
+      </w:r>
+    </w:p>
+    <w:p>
+      <w:pPr>
+        <w:spacing w:line="276" w:lineRule="auto"/>
+        <w:jc w:val="both"/>
+        <w:rPr>
+          <w:rFonts w:asciiTheme="majorHAnsi" w:eastAsiaTheme="majorEastAsia" w:hAnsiTheme="majorHAnsi" w:cstheme="majorBidi"/>
+          <w:color w:val="0F4761" w:themeColor="accent1" w:themeShade="BF"/>
+          <w:sz w:val="32"/>
+          <w:szCs w:val="32"/>
+        </w:rPr>
+      </w:pPr>
+      <w:r>
+        <w:br w:type="page"/>
+      </w:r>
+    </w:p>
+    <w:p>
+      <w:pPr>
+        <w:pStyle w:val="Ttulo2"/>
+        <w:spacing w:line="276" w:lineRule="auto"/>
+        <w:jc w:val="both"/>
+      </w:pPr>
+      <w:r>
+        <w:lastRenderedPageBreak/>
+        <w:t xml:space="preserve">General </w:t>
+      </w:r>
+      <w:proofErr w:type="spellStart"/>
+      <w:r>
+        <w:t>repository</w:t>
+      </w:r>
+      <w:proofErr w:type="spellEnd"/>
+      <w:r>
+        <w:t xml:space="preserve"> </w:t>
+      </w:r>
+      <w:proofErr w:type="spellStart"/>
+      <w:r>
+        <w:t>profile</w:t>
+      </w:r>
+      <w:proofErr w:type="spellEnd"/>
+    </w:p>
+    <w:p>
+      <w:pPr>
+        <w:pStyle w:val="Ttulo3"/>
+        <w:spacing w:line="276" w:lineRule="auto"/>
+        <w:jc w:val="both"/>
+      </w:pPr>
+      <w:r>
+        <w:t>General data</w:t>
+      </w:r>
+    </w:p>
+    <w:p>
+      <w:pPr>
+        <w:pStyle w:val="Prrafodelista"/>
+        <w:numPr>
+          <w:ilvl w:val="0"/>
+          <w:numId w:val="4"/>
+        </w:numPr>
+        <w:spacing w:line="276" w:lineRule="auto"/>
+        <w:jc w:val="both"/>
+        <w:rPr>
+          <w:sz w:val="24"/>
+          <w:szCs w:val="24"/>
+        </w:rPr>
+      </w:pPr>
+      <w:proofErr w:type="spellStart"/>
+      <w:r>
+        <w:rPr>
+          <w:sz w:val="24"/>
+          <w:szCs w:val="24"/>
+        </w:rPr>
+        <w:t>Main</w:t>
+      </w:r>
+      <w:proofErr w:type="spellEnd"/>
+      <w:r>
+        <w:rPr>
+          <w:sz w:val="24"/>
+          <w:szCs w:val="24"/>
+        </w:rPr>
+        <w:t xml:space="preserve"> </w:t>
+      </w:r>
+      <w:proofErr w:type="spellStart"/>
+      <w:r>
+        <w:rPr>
+          <w:sz w:val="24"/>
+          <w:szCs w:val="24"/>
+        </w:rPr>
+        <w:t>languages</w:t>
+      </w:r>
+      <w:proofErr w:type="spellEnd"/>
+      <w:r>
+        <w:rPr>
+          <w:sz w:val="24"/>
+          <w:szCs w:val="24"/>
+        </w:rPr>
+        <w:t xml:space="preserve">: {{ </w:t>
+      </w:r>
+      <w:proofErr w:type="spellStart"/>
+      <w:r>
+        <w:rPr>
+          <w:sz w:val="24"/>
+          <w:szCs w:val="24"/>
+        </w:rPr>
+        <w:t>global_stats.languages</w:t>
+      </w:r>
+      <w:proofErr w:type="spellEnd"/>
+      <w:r>
+        <w:rPr>
+          <w:sz w:val="24"/>
+          <w:szCs w:val="24"/>
+        </w:rPr>
+        <w:t xml:space="preserve"> }}</w:t>
+      </w:r>
+    </w:p>
+    <w:p>
+      <w:pPr>
+        <w:pStyle w:val="Prrafodelista"/>
+        <w:numPr>
+          <w:ilvl w:val="0"/>
+          <w:numId w:val="4"/>
+        </w:numPr>
+        <w:spacing w:line="276" w:lineRule="auto"/>
+        <w:jc w:val="both"/>
+        <w:rPr>
+          <w:sz w:val="24"/>
+          <w:szCs w:val="24"/>
+        </w:rPr>
+      </w:pPr>
+      <w:proofErr w:type="gramStart"/>
+      <w:r>
+        <w:rPr>
+          <w:sz w:val="24"/>
+          <w:szCs w:val="24"/>
+        </w:rPr>
+        <w:t>Total</w:t>
+      </w:r>
+      <w:proofErr w:type="gramEnd"/>
+      <w:r>
+        <w:rPr>
+          <w:sz w:val="24"/>
+          <w:szCs w:val="24"/>
+        </w:rPr>
+        <w:t xml:space="preserve"> </w:t>
+      </w:r>
+      <w:proofErr w:type="spellStart"/>
+      <w:r>
+        <w:rPr>
+          <w:sz w:val="24"/>
+          <w:szCs w:val="24"/>
+        </w:rPr>
+        <w:t>number</w:t>
+      </w:r>
+      <w:proofErr w:type="spellEnd"/>
+      <w:r>
+        <w:rPr>
+          <w:sz w:val="24"/>
+          <w:szCs w:val="24"/>
+        </w:rPr>
+        <w:t xml:space="preserve"> </w:t>
+      </w:r>
+      <w:proofErr w:type="spellStart"/>
+      <w:r>
+        <w:rPr>
+          <w:sz w:val="24"/>
+          <w:szCs w:val="24"/>
+        </w:rPr>
+        <w:t>of</w:t>
+      </w:r>
+      <w:proofErr w:type="spellEnd"/>
+      <w:r>
+        <w:rPr>
+          <w:sz w:val="24"/>
+          <w:szCs w:val="24"/>
+        </w:rPr>
+        <w:t xml:space="preserve"> files </w:t>
+      </w:r>
+      <w:proofErr w:type="spellStart"/>
+      <w:r>
+        <w:rPr>
+          <w:sz w:val="24"/>
+          <w:szCs w:val="24"/>
+        </w:rPr>
+        <w:t>analyzed</w:t>
+      </w:r>
+      <w:proofErr w:type="spellEnd"/>
+      <w:r>
+        <w:rPr>
+          <w:sz w:val="24"/>
+          <w:szCs w:val="24"/>
+        </w:rPr>
+        <w:t xml:space="preserve">: {{ </w:t>
+      </w:r>
+      <w:proofErr w:type="spellStart"/>
+      <w:r>
+        <w:rPr>
+          <w:sz w:val="24"/>
+          <w:szCs w:val="24"/>
+        </w:rPr>
+        <w:t>global_stats.n_files</w:t>
+      </w:r>
+      <w:proofErr w:type="spellEnd"/>
+      <w:r>
+        <w:rPr>
+          <w:sz w:val="24"/>
+          <w:szCs w:val="24"/>
+        </w:rPr>
+        <w:t xml:space="preserve"> }}</w:t>
+      </w:r>
+    </w:p>
+    <w:p>
+      <w:pPr>
+        <w:pStyle w:val="Prrafodelista"/>
+        <w:numPr>
+          <w:ilvl w:val="0"/>
+          <w:numId w:val="4"/>
+        </w:numPr>
+        <w:spacing w:line="276" w:lineRule="auto"/>
+        <w:jc w:val="both"/>
+        <w:rPr>
+          <w:sz w:val="24"/>
+          <w:szCs w:val="24"/>
+        </w:rPr>
+      </w:pPr>
+      <w:proofErr w:type="gramStart"/>
+      <w:r>
+        <w:rPr>
+          <w:sz w:val="24"/>
+          <w:szCs w:val="24"/>
+        </w:rPr>
+        <w:t>Total</w:t>
+      </w:r>
+      <w:proofErr w:type="gramEnd"/>
+      <w:r>
+        <w:rPr>
+          <w:sz w:val="24"/>
+          <w:szCs w:val="24"/>
+        </w:rPr>
+        <w:t xml:space="preserve"> </w:t>
+      </w:r>
+      <w:proofErr w:type="spellStart"/>
+      <w:r>
+        <w:rPr>
+          <w:sz w:val="24"/>
+          <w:szCs w:val="24"/>
+        </w:rPr>
+        <w:t>lines</w:t>
+      </w:r>
+      <w:proofErr w:type="spellEnd"/>
+      <w:r>
+        <w:rPr>
+          <w:sz w:val="24"/>
+          <w:szCs w:val="24"/>
+        </w:rPr>
+        <w:t xml:space="preserve"> </w:t>
+      </w:r>
+      <w:proofErr w:type="spellStart"/>
+      <w:r>
+        <w:rPr>
+          <w:sz w:val="24"/>
+          <w:szCs w:val="24"/>
+        </w:rPr>
+        <w:t>of</w:t>
+      </w:r>
+      <w:proofErr w:type="spellEnd"/>
+      <w:r>
+        <w:rPr>
+          <w:sz w:val="24"/>
+          <w:szCs w:val="24"/>
+        </w:rPr>
+        <w:t xml:space="preserve"> </w:t>
+      </w:r>
+      <w:proofErr w:type="spellStart"/>
+      <w:r>
+        <w:rPr>
+          <w:sz w:val="24"/>
+          <w:szCs w:val="24"/>
+        </w:rPr>
+        <w:t>code</w:t>
+      </w:r>
+      <w:proofErr w:type="spellEnd"/>
+      <w:r>
+        <w:rPr>
+          <w:sz w:val="24"/>
+          <w:szCs w:val="24"/>
+        </w:rPr>
+        <w:t xml:space="preserve"> (LOC): {{ </w:t>
+      </w:r>
+      <w:proofErr w:type="spellStart"/>
+      <w:r>
+        <w:rPr>
+          <w:sz w:val="24"/>
+          <w:szCs w:val="24"/>
+        </w:rPr>
+        <w:t>global_stats.total_loc</w:t>
+      </w:r>
+      <w:proofErr w:type="spellEnd"/>
+      <w:r>
+        <w:rPr>
+          <w:sz w:val="24"/>
+          <w:szCs w:val="24"/>
+        </w:rPr>
+        <w:t xml:space="preserve"> }}</w:t>
+      </w:r>
+    </w:p>
+    <w:p>
+      <w:pPr>
+        <w:pStyle w:val="Prrafodelista"/>
+        <w:numPr>
+          <w:ilvl w:val="0"/>
+          <w:numId w:val="4"/>
+        </w:numPr>
+        <w:spacing w:line="276" w:lineRule="auto"/>
+        <w:jc w:val="both"/>
+        <w:rPr>
+          <w:sz w:val="24"/>
+          <w:szCs w:val="24"/>
+        </w:rPr>
+      </w:pPr>
+      <w:proofErr w:type="gramStart"/>
+      <w:r>
+        <w:rPr>
+          <w:sz w:val="24"/>
+          <w:szCs w:val="24"/>
+        </w:rPr>
+        <w:t>Total</w:t>
+      </w:r>
+      <w:proofErr w:type="gramEnd"/>
+      <w:r>
+        <w:rPr>
+          <w:sz w:val="24"/>
+          <w:szCs w:val="24"/>
+        </w:rPr>
+        <w:t xml:space="preserve"> </w:t>
+      </w:r>
+      <w:proofErr w:type="spellStart"/>
+      <w:r>
+        <w:rPr>
+          <w:sz w:val="24"/>
+          <w:szCs w:val="24"/>
+        </w:rPr>
+        <w:t>effective</w:t>
+      </w:r>
+      <w:proofErr w:type="spellEnd"/>
+      <w:r>
+        <w:rPr>
+          <w:sz w:val="24"/>
+          <w:szCs w:val="24"/>
+        </w:rPr>
+        <w:t xml:space="preserve"> </w:t>
+      </w:r>
+      <w:proofErr w:type="spellStart"/>
+      <w:r>
+        <w:rPr>
+          <w:sz w:val="24"/>
+          <w:szCs w:val="24"/>
+        </w:rPr>
+        <w:t>lines</w:t>
+      </w:r>
+      <w:proofErr w:type="spellEnd"/>
+      <w:r>
+        <w:rPr>
+          <w:sz w:val="24"/>
+          <w:szCs w:val="24"/>
+        </w:rPr>
+        <w:t xml:space="preserve"> </w:t>
+      </w:r>
+      <w:proofErr w:type="spellStart"/>
+      <w:r>
+        <w:rPr>
+          <w:sz w:val="24"/>
+          <w:szCs w:val="24"/>
+        </w:rPr>
+        <w:t>of</w:t>
+      </w:r>
+      <w:proofErr w:type="spellEnd"/>
+      <w:r>
+        <w:rPr>
+          <w:sz w:val="24"/>
+          <w:szCs w:val="24"/>
+        </w:rPr>
+        <w:t xml:space="preserve"> </w:t>
+      </w:r>
+      <w:proofErr w:type="spellStart"/>
+      <w:r>
+        <w:rPr>
+          <w:sz w:val="24"/>
+          <w:szCs w:val="24"/>
+        </w:rPr>
+        <w:t>code</w:t>
+      </w:r>
+      <w:proofErr w:type="spellEnd"/>
+      <w:r>
+        <w:rPr>
+          <w:sz w:val="24"/>
+          <w:szCs w:val="24"/>
+        </w:rPr>
+        <w:t xml:space="preserve"> (SLOC): {{ </w:t>
+      </w:r>
+      <w:proofErr w:type="spellStart"/>
+      <w:r>
+        <w:rPr>
+          <w:sz w:val="24"/>
+          <w:szCs w:val="24"/>
+        </w:rPr>
+        <w:t>global_stats.total_sloc</w:t>
+      </w:r>
+      <w:proofErr w:type="spellEnd"/>
+      <w:r>
+        <w:rPr>
+          <w:sz w:val="24"/>
+          <w:szCs w:val="24"/>
+        </w:rPr>
+        <w:t xml:space="preserve"> }}</w:t>
+      </w:r>
+    </w:p>
+    <w:p>
+      <w:pPr>
+        <w:pStyle w:val="Ttulo3"/>
+        <w:spacing w:line="276" w:lineRule="auto"/>
+        <w:jc w:val="both"/>
+      </w:pPr>
+      <w:proofErr w:type="spellStart"/>
+      <w:r>
+        <w:t>Distribution</w:t>
+      </w:r>
+      <w:proofErr w:type="spellEnd"/>
+      <w:r>
+        <w:t xml:space="preserve"> </w:t>
+      </w:r>
+      <w:proofErr w:type="spellStart"/>
+      <w:r>
+        <w:t>by</w:t>
+      </w:r>
+      <w:proofErr w:type="spellEnd"/>
+      <w:r>
+        <w:t xml:space="preserve"> modules</w:t>
+      </w:r>
+    </w:p>
+    <w:p>
+      <w:pPr>
+        <w:spacing w:line="276" w:lineRule="auto"/>
+        <w:jc w:val="both"/>
+        <w:rPr>
+          <w:sz w:val="24"/>
+          <w:szCs w:val="24"/>
+        </w:rPr>
+      </w:pPr>
+      <w:proofErr w:type="spellStart"/>
+      <w:r>
+        <w:rPr>
+          <w:sz w:val="24"/>
+          <w:szCs w:val="24"/>
+        </w:rPr>
+        <w:t>Summary</w:t>
+      </w:r>
+      <w:proofErr w:type="spellEnd"/>
+      <w:r>
+        <w:rPr>
+          <w:sz w:val="24"/>
+          <w:szCs w:val="24"/>
+        </w:rPr>
+        <w:t xml:space="preserve"> </w:t>
+      </w:r>
+      <w:proofErr w:type="spellStart"/>
+      <w:r>
+        <w:rPr>
+          <w:sz w:val="24"/>
+          <w:szCs w:val="24"/>
+        </w:rPr>
+        <w:t>of</w:t>
+      </w:r>
+      <w:proofErr w:type="spellEnd"/>
+      <w:r>
+        <w:rPr>
+          <w:sz w:val="24"/>
+          <w:szCs w:val="24"/>
+        </w:rPr>
+        <w:t xml:space="preserve"> modules </w:t>
+      </w:r>
+      <w:proofErr w:type="spellStart"/>
+      <w:r>
+        <w:rPr>
+          <w:sz w:val="24"/>
+          <w:szCs w:val="24"/>
+        </w:rPr>
+        <w:t>analyzed</w:t>
+      </w:r>
+      <w:proofErr w:type="spellEnd"/>
+      <w:r>
+        <w:rPr>
+          <w:sz w:val="24"/>
+          <w:szCs w:val="24"/>
+        </w:rPr>
+        <w:t>:</w:t>
+      </w:r>
+    </w:p>
+    <w:tbl>
+      <w:tblPr>
+        <w:tblStyle w:val="Tablanormal5"/>
+        <w:tblW w:w="0" w:type="auto"/>
+        <w:tblLook w:val="04A0" w:firstRow="1" w:lastRow="0" w:firstColumn="1" w:lastColumn="0" w:noHBand="0" w:noVBand="1"/>
+      </w:tblPr>
+      <w:tblGrid>
+        <w:gridCol w:w="1933"/>
+        <w:gridCol w:w="903"/>
+        <w:gridCol w:w="996"/>
+        <w:gridCol w:w="1472"/>
+        <w:gridCol w:w="1578"/>
+        <w:gridCol w:w="1622"/>
+      </w:tblGrid>
+      <w:tr>
+        <w:trPr>
+          <w:cnfStyle w:val="100000000000" w:firstRow="1" w:lastRow="0" w:firstColumn="0" w:lastColumn="0" w:oddVBand="0" w:evenVBand="0" w:oddHBand="0" w:evenHBand="0" w:firstRowFirstColumn="0" w:firstRowLastColumn="0" w:lastRowFirstColumn="0" w:lastRowLastColumn="0"/>
+        </w:trPr>
+        <w:tc>
+          <w:tcPr>
+            <w:cnfStyle w:val="001000000100" w:firstRow="0" w:lastRow="0" w:firstColumn="1" w:lastColumn="0" w:oddVBand="0" w:evenVBand="0" w:oddHBand="0" w:evenHBand="0" w:firstRowFirstColumn="1" w:firstRowLastColumn="0" w:lastRowFirstColumn="0" w:lastRowLastColumn="0"/>
+            <w:tcW w:w="1933" w:type="dxa"/>
+          </w:tcPr>
+          <w:p>
+            <w:pPr>
+              <w:spacing w:before="240" w:line="276" w:lineRule="auto"/>
+              <w:jc w:val="both"/>
+            </w:pPr>
+            <w:r>
+              <w:t>M</w:t>
+            </w:r>
+            <w:r>
+              <w:t>odule</w:t>
+            </w:r>
+          </w:p>
+        </w:tc>
+        <w:tc>
+          <w:tcPr>
+            <w:tcW w:w="903" w:type="dxa"/>
+          </w:tcPr>
+          <w:p>
+            <w:pPr>
+              <w:spacing w:before="240" w:line="276" w:lineRule="auto"/>
+              <w:jc w:val="both"/>
+              <w:cnfStyle w:val="100000000000" w:firstRow="1" w:lastRow="0" w:firstColumn="0" w:lastColumn="0" w:oddVBand="0" w:evenVBand="0" w:oddHBand="0" w:evenHBand="0" w:firstRowFirstColumn="0" w:firstRowLastColumn="0" w:lastRowFirstColumn="0" w:lastRowLastColumn="0"/>
+            </w:pPr>
+            <w:r>
+              <w:t>LOC</w:t>
+            </w:r>
+          </w:p>
+        </w:tc>
+        <w:tc>
+          <w:tcPr>
+            <w:tcW w:w="996" w:type="dxa"/>
+          </w:tcPr>
+          <w:p>
+            <w:pPr>
+              <w:spacing w:before="240" w:line="276" w:lineRule="auto"/>
+              <w:jc w:val="both"/>
+              <w:cnfStyle w:val="100000000000" w:firstRow="1" w:lastRow="0" w:firstColumn="0" w:lastColumn="0" w:oddVBand="0" w:evenVBand="0" w:oddHBand="0" w:evenHBand="0" w:firstRowFirstColumn="0" w:firstRowLastColumn="0" w:lastRowFirstColumn="0" w:lastRowLastColumn="0"/>
+            </w:pPr>
+            <w:r>
+              <w:t>SLOC</w:t>
+            </w:r>
+          </w:p>
+        </w:tc>
+        <w:tc>
+          <w:tcPr>
+            <w:tcW w:w="1472" w:type="dxa"/>
+          </w:tcPr>
+          <w:p>
+            <w:pPr>
+              <w:spacing w:before="240" w:line="276" w:lineRule="auto"/>
+              <w:jc w:val="both"/>
+              <w:cnfStyle w:val="100000000000" w:firstRow="1" w:lastRow="0" w:firstColumn="0" w:lastColumn="0" w:oddVBand="0" w:evenVBand="0" w:oddHBand="0" w:evenHBand="0" w:firstRowFirstColumn="0" w:firstRowLastColumn="0" w:lastRowFirstColumn="0" w:lastRowLastColumn="0"/>
+            </w:pPr>
+            <w:proofErr w:type="spellStart"/>
+            <w:r>
+              <w:t>Cla</w:t>
+            </w:r>
+            <w:r>
+              <w:t>sses</w:t>
+            </w:r>
+            <w:proofErr w:type="spellEnd"/>
+          </w:p>
+        </w:tc>
+        <w:tc>
+          <w:tcPr>
+            <w:tcW w:w="1578" w:type="dxa"/>
+          </w:tcPr>
+          <w:p>
+            <w:pPr>
+              <w:spacing w:before="240" w:line="276" w:lineRule="auto"/>
+              <w:jc w:val="both"/>
+              <w:cnfStyle w:val="100000000000" w:firstRow="1" w:lastRow="0" w:firstColumn="0" w:lastColumn="0" w:oddVBand="0" w:evenVBand="0" w:oddHBand="0" w:evenHBand="0" w:firstRowFirstColumn="0" w:firstRowLastColumn="0" w:lastRowFirstColumn="0" w:lastRowLastColumn="0"/>
+            </w:pPr>
+            <w:proofErr w:type="spellStart"/>
+            <w:r>
+              <w:t>Methods</w:t>
+            </w:r>
+            <w:proofErr w:type="spellEnd"/>
+          </w:p>
+        </w:tc>
+        <w:tc>
+          <w:tcPr>
+            <w:tcW w:w="1622" w:type="dxa"/>
+          </w:tcPr>
+          <w:p>
+            <w:pPr>
+              <w:spacing w:before="240" w:line="276" w:lineRule="auto"/>
+              <w:jc w:val="both"/>
+              <w:cnfStyle w:val="100000000000" w:firstRow="1" w:lastRow="0" w:firstColumn="0" w:lastColumn="0" w:oddVBand="0" w:evenVBand="0" w:oddHBand="0" w:evenHBand="0" w:firstRowFirstColumn="0" w:firstRowLastColumn="0" w:lastRowFirstColumn="0" w:lastRowLastColumn="0"/>
+            </w:pPr>
+            <w:proofErr w:type="spellStart"/>
+            <w:r>
+              <w:t>Functions</w:t>
+            </w:r>
+            <w:proofErr w:type="spellEnd"/>
+          </w:p>
+        </w:tc>
+      </w:tr>
+      <w:tr>
+        <w:trPr>
+          <w:cnfStyle w:val="000000100000" w:firstRow="0" w:lastRow="0" w:firstColumn="0" w:lastColumn="0" w:oddVBand="0" w:evenVBand="0" w:oddHBand="1" w:evenHBand="0" w:firstRowFirstColumn="0" w:firstRowLastColumn="0" w:lastRowFirstColumn="0" w:lastRowLastColumn="0"/>
+        </w:trPr>
+        <w:tc>
+          <w:tcPr>
+            <w:cnfStyle w:val="001000000000" w:firstRow="0" w:lastRow="0" w:firstColumn="1" w:lastColumn="0" w:oddVBand="0" w:evenVBand="0" w:oddHBand="0" w:evenHBand="0" w:firstRowFirstColumn="0" w:firstRowLastColumn="0" w:lastRowFirstColumn="0" w:lastRowLastColumn="0"/>
+            <w:tcW w:w="1933" w:type="dxa"/>
+          </w:tcPr>
+          <w:p>
+            <w:pPr>
+              <w:spacing w:before="240" w:line="276" w:lineRule="auto"/>
+              <w:jc w:val="both"/>
+            </w:pPr>
+            <w:r>
+              <w:t xml:space="preserve">{% </w:t>
+            </w:r>
+            <w:proofErr w:type="spellStart"/>
+            <w:r>
+              <w:t>for</w:t>
+            </w:r>
+            <w:proofErr w:type="spellEnd"/>
+            <w:r>
+              <w:t xml:space="preserve"> mod in </w:t>
+            </w:r>
+            <w:proofErr w:type="spellStart"/>
+            <w:r>
+              <w:t>modules_overview</w:t>
+            </w:r>
+            <w:proofErr w:type="spellEnd"/>
+            <w:r>
+              <w:t xml:space="preserve"> %}{{ </w:t>
+            </w:r>
+            <w:proofErr w:type="spellStart"/>
+            <w:r>
+              <w:t>mod.path</w:t>
+            </w:r>
+            <w:proofErr w:type="spellEnd"/>
+            <w:r>
+              <w:t xml:space="preserve"> }}</w:t>
+            </w:r>
+          </w:p>
+        </w:tc>
+        <w:tc>
+          <w:tcPr>
+            <w:tcW w:w="903" w:type="dxa"/>
+          </w:tcPr>
+          <w:p>
+            <w:pPr>
+              <w:spacing w:before="240" w:line="276" w:lineRule="auto"/>
+              <w:jc w:val="both"/>
+              <w:cnfStyle w:val="000000100000" w:firstRow="0" w:lastRow="0" w:firstColumn="0" w:lastColumn="0" w:oddVBand="0" w:evenVBand="0" w:oddHBand="1" w:evenHBand="0" w:firstRowFirstColumn="0" w:firstRowLastColumn="0" w:lastRowFirstColumn="0" w:lastRowLastColumn="0"/>
+            </w:pPr>
+            <w:r>
+              <w:t xml:space="preserve">{{ </w:t>
+            </w:r>
+            <w:proofErr w:type="spellStart"/>
+            <w:r>
+              <w:t>mod.loc</w:t>
+            </w:r>
+            <w:proofErr w:type="spellEnd"/>
+            <w:r>
+              <w:t xml:space="preserve"> }}</w:t>
+            </w:r>
+          </w:p>
+        </w:tc>
+        <w:tc>
+          <w:tcPr>
+            <w:tcW w:w="996" w:type="dxa"/>
+          </w:tcPr>
+          <w:p>
+            <w:pPr>
+              <w:spacing w:before="240" w:line="276" w:lineRule="auto"/>
+              <w:jc w:val="both"/>
+              <w:cnfStyle w:val="000000100000" w:firstRow="0" w:lastRow="0" w:firstColumn="0" w:lastColumn="0" w:oddVBand="0" w:evenVBand="0" w:oddHBand="1" w:evenHBand="0" w:firstRowFirstColumn="0" w:firstRowLastColumn="0" w:lastRowFirstColumn="0" w:lastRowLastColumn="0"/>
+            </w:pPr>
+            <w:r>
+              <w:t xml:space="preserve">{{ </w:t>
+            </w:r>
+            <w:proofErr w:type="spellStart"/>
+            <w:r>
+              <w:t>mod.sloc</w:t>
+            </w:r>
+            <w:proofErr w:type="spellEnd"/>
+            <w:r>
+              <w:t xml:space="preserve"> }}</w:t>
+            </w:r>
+          </w:p>
+        </w:tc>
+        <w:tc>
+          <w:tcPr>
+            <w:tcW w:w="1472" w:type="dxa"/>
+          </w:tcPr>
+          <w:p>
+            <w:pPr>
+              <w:spacing w:before="240" w:line="276" w:lineRule="auto"/>
+              <w:jc w:val="both"/>
+              <w:cnfStyle w:val="000000100000" w:firstRow="0" w:lastRow="0" w:firstColumn="0" w:lastColumn="0" w:oddVBand="0" w:evenVBand="0" w:oddHBand="1" w:evenHBand="0" w:firstRowFirstColumn="0" w:firstRowLastColumn="0" w:lastRowFirstColumn="0" w:lastRowLastColumn="0"/>
+            </w:pPr>
+            <w:r>
+              <w:t xml:space="preserve">{{ </w:t>
+            </w:r>
+            <w:proofErr w:type="spellStart"/>
+            <w:r>
+              <w:t>mod.n_classes</w:t>
+            </w:r>
+            <w:proofErr w:type="spellEnd"/>
+            <w:r>
+              <w:t xml:space="preserve"> }}</w:t>
+            </w:r>
+          </w:p>
+        </w:tc>
+        <w:tc>
+          <w:tcPr>
+            <w:tcW w:w="1578" w:type="dxa"/>
+          </w:tcPr>
+          <w:p>
+            <w:pPr>
+              <w:spacing w:before="240" w:line="276" w:lineRule="auto"/>
+              <w:jc w:val="both"/>
+              <w:cnfStyle w:val="000000100000" w:firstRow="0" w:lastRow="0" w:firstColumn="0" w:lastColumn="0" w:oddVBand="0" w:evenVBand="0" w:oddHBand="1" w:evenHBand="0" w:firstRowFirstColumn="0" w:firstRowLastColumn="0" w:lastRowFirstColumn="0" w:lastRowLastColumn="0"/>
+            </w:pPr>
+            <w:r>
+              <w:t xml:space="preserve">{{ </w:t>
+            </w:r>
+            <w:proofErr w:type="spellStart"/>
+            <w:r>
+              <w:t>mod.n_methods</w:t>
+            </w:r>
+            <w:proofErr w:type="spellEnd"/>
+            <w:r>
+              <w:t xml:space="preserve"> }}</w:t>
+            </w:r>
+          </w:p>
+        </w:tc>
+        <w:tc>
+          <w:tcPr>
+            <w:tcW w:w="1622" w:type="dxa"/>
+          </w:tcPr>
+          <w:p>
+            <w:pPr>
+              <w:spacing w:before="240" w:line="276" w:lineRule="auto"/>
+              <w:jc w:val="both"/>
+              <w:cnfStyle w:val="000000100000" w:firstRow="0" w:lastRow="0" w:firstColumn="0" w:lastColumn="0" w:oddVBand="0" w:evenVBand="0" w:oddHBand="1" w:evenHBand="0" w:firstRowFirstColumn="0" w:firstRowLastColumn="0" w:lastRowFirstColumn="0" w:lastRowLastColumn="0"/>
+            </w:pPr>
+            <w:r>
+              <w:t xml:space="preserve">{{ </w:t>
+            </w:r>
+            <w:proofErr w:type="spellStart"/>
+            <w:r>
+              <w:t>mod.n_functions</w:t>
+            </w:r>
+            <w:proofErr w:type="spellEnd"/>
+            <w:r>
+              <w:t xml:space="preserve"> }}</w:t>
+            </w:r>
+          </w:p>
+        </w:tc>
+      </w:tr>
+      <w:tr>
+        <w:tc>
+          <w:tcPr>
+            <w:cnfStyle w:val="001000000000" w:firstRow="0" w:lastRow="0" w:firstColumn="1" w:lastColumn="0" w:oddVBand="0" w:evenVBand="0" w:oddHBand="0" w:evenHBand="0" w:firstRowFirstColumn="0" w:firstRowLastColumn="0" w:lastRowFirstColumn="0" w:lastRowLastColumn="0"/>
+            <w:tcW w:w="1933" w:type="dxa"/>
+          </w:tcPr>
+          <w:p>
+            <w:pPr>
+              <w:spacing w:before="240" w:line="276" w:lineRule="auto"/>
+              <w:jc w:val="both"/>
+            </w:pPr>
+            <w:r>
+              <w:t xml:space="preserve">{% </w:t>
+            </w:r>
+            <w:proofErr w:type="spellStart"/>
+            <w:r>
+              <w:t>endfor</w:t>
+            </w:r>
+            <w:proofErr w:type="spellEnd"/>
+            <w:r>
+              <w:t xml:space="preserve"> %}</w:t>
+            </w:r>
+          </w:p>
+        </w:tc>
+        <w:tc>
+          <w:tcPr>
+            <w:tcW w:w="903" w:type="dxa"/>
+          </w:tcPr>
+          <w:p>
+            <w:pPr>
+              <w:spacing w:before="240" w:line="276" w:lineRule="auto"/>
+              <w:jc w:val="both"/>
+              <w:cnfStyle w:val="000000000000" w:firstRow="0" w:lastRow="0" w:firstColumn="0" w:lastColumn="0" w:oddVBand="0" w:evenVBand="0" w:oddHBand="0" w:evenHBand="0" w:firstRowFirstColumn="0" w:firstRowLastColumn="0" w:lastRowFirstColumn="0" w:lastRowLastColumn="0"/>
+            </w:pPr>
+          </w:p>
+        </w:tc>
+        <w:tc>
+          <w:tcPr>
+            <w:tcW w:w="996" w:type="dxa"/>
+          </w:tcPr>
+          <w:p>
+            <w:pPr>
+              <w:spacing w:before="240" w:line="276" w:lineRule="auto"/>
+              <w:jc w:val="both"/>
+              <w:cnfStyle w:val="000000000000" w:firstRow="0" w:lastRow="0" w:firstColumn="0" w:lastColumn="0" w:oddVBand="0" w:evenVBand="0" w:oddHBand="0" w:evenHBand="0" w:firstRowFirstColumn="0" w:firstRowLastColumn="0" w:lastRowFirstColumn="0" w:lastRowLastColumn="0"/>
+            </w:pPr>
+          </w:p>
+        </w:tc>
+        <w:tc>
+          <w:tcPr>
+            <w:tcW w:w="1472" w:type="dxa"/>
+          </w:tcPr>
+          <w:p>
+            <w:pPr>
+              <w:spacing w:before="240" w:line="276" w:lineRule="auto"/>
+              <w:jc w:val="both"/>
+              <w:cnfStyle w:val="000000000000" w:firstRow="0" w:lastRow="0" w:firstColumn="0" w:lastColumn="0" w:oddVBand="0" w:evenVBand="0" w:oddHBand="0" w:evenHBand="0" w:firstRowFirstColumn="0" w:firstRowLastColumn="0" w:lastRowFirstColumn="0" w:lastRowLastColumn="0"/>
+            </w:pPr>
+          </w:p>
+        </w:tc>
+        <w:tc>
+          <w:tcPr>
+            <w:tcW w:w="1578" w:type="dxa"/>
+          </w:tcPr>
+          <w:p>
+            <w:pPr>
+              <w:spacing w:before="240" w:line="276" w:lineRule="auto"/>
+              <w:jc w:val="both"/>
+              <w:cnfStyle w:val="000000000000" w:firstRow="0" w:lastRow="0" w:firstColumn="0" w:lastColumn="0" w:oddVBand="0" w:evenVBand="0" w:oddHBand="0" w:evenHBand="0" w:firstRowFirstColumn="0" w:firstRowLastColumn="0" w:lastRowFirstColumn="0" w:lastRowLastColumn="0"/>
+            </w:pPr>
+          </w:p>
+        </w:tc>
+        <w:tc>
+          <w:tcPr>
+            <w:tcW w:w="1622" w:type="dxa"/>
+          </w:tcPr>
+          <w:p>
+            <w:pPr>
+              <w:spacing w:before="240" w:line="276" w:lineRule="auto"/>
+              <w:jc w:val="both"/>
+              <w:cnfStyle w:val="000000000000" w:firstRow="0" w:lastRow="0" w:firstColumn="0" w:lastColumn="0" w:oddVBand="0" w:evenVBand="0" w:oddHBand="0" w:evenHBand="0" w:firstRowFirstColumn="0" w:firstRowLastColumn="0" w:lastRowFirstColumn="0" w:lastRowLastColumn="0"/>
+            </w:pPr>
+          </w:p>
+        </w:tc>
+      </w:tr>
+    </w:tbl>
+    <w:p>
+      <w:pPr>
+        <w:pStyle w:val="Ttulo2"/>
+        <w:spacing w:before="0" w:line="276" w:lineRule="auto"/>
+        <w:jc w:val="both"/>
+      </w:pPr>
+    </w:p>
+    <w:p>
+      <w:pPr>
+        <w:spacing w:line="276" w:lineRule="auto"/>
+        <w:jc w:val="both"/>
+        <w:rPr>
+          <w:rFonts w:asciiTheme="majorHAnsi" w:eastAsiaTheme="majorEastAsia" w:hAnsiTheme="majorHAnsi" w:cstheme="majorBidi"/>
+          <w:color w:val="0F4761" w:themeColor="accent1" w:themeShade="BF"/>
+          <w:sz w:val="32"/>
+          <w:szCs w:val="32"/>
+        </w:rPr>
+      </w:pPr>
+      <w:r>
+        <w:br w:type="page"/>
+      </w:r>
+    </w:p>
+    <w:p>
+      <w:pPr>
+        <w:pStyle w:val="Ttulo2"/>
+        <w:spacing w:line="276" w:lineRule="auto"/>
+        <w:jc w:val="both"/>
+      </w:pPr>
+      <w:r>
+        <w:lastRenderedPageBreak/>
+        <w:t xml:space="preserve">Key modules and </w:t>
+      </w:r>
+      <w:proofErr w:type="spellStart"/>
+      <w:r>
+        <w:t>hot</w:t>
+      </w:r>
+      <w:proofErr w:type="spellEnd"/>
+      <w:r>
+        <w:t xml:space="preserve"> spots</w:t>
+      </w:r>
+    </w:p>
+    <w:p>
+      <w:pPr>
+        <w:pStyle w:val="Ttulo3"/>
+        <w:spacing w:line="276" w:lineRule="auto"/>
+        <w:jc w:val="both"/>
+      </w:pPr>
+      <w:proofErr w:type="spellStart"/>
+      <w:r>
+        <w:t>Larger</w:t>
+      </w:r>
+      <w:proofErr w:type="spellEnd"/>
+      <w:r>
+        <w:t xml:space="preserve"> modules</w:t>
+      </w:r>
+    </w:p>
+    <w:p>
+      <w:pPr>
+        <w:spacing w:line="276" w:lineRule="auto"/>
+        <w:jc w:val="both"/>
+        <w:rPr>
+          <w:sz w:val="24"/>
+          <w:szCs w:val="24"/>
+        </w:rPr>
+      </w:pPr>
+      <w:proofErr w:type="spellStart"/>
+      <w:r>
+        <w:rPr>
+          <w:sz w:val="24"/>
+          <w:szCs w:val="24"/>
+        </w:rPr>
+        <w:t>List</w:t>
+      </w:r>
+      <w:proofErr w:type="spellEnd"/>
+      <w:r>
+        <w:rPr>
+          <w:sz w:val="24"/>
+          <w:szCs w:val="24"/>
+        </w:rPr>
+        <w:t xml:space="preserve"> </w:t>
+      </w:r>
+      <w:proofErr w:type="spellStart"/>
+      <w:r>
+        <w:rPr>
+          <w:sz w:val="24"/>
+          <w:szCs w:val="24"/>
+        </w:rPr>
+        <w:t>of</w:t>
+      </w:r>
+      <w:proofErr w:type="spellEnd"/>
+      <w:r>
+        <w:rPr>
+          <w:sz w:val="24"/>
+          <w:szCs w:val="24"/>
+        </w:rPr>
+        <w:t xml:space="preserve"> modules </w:t>
+      </w:r>
+      <w:proofErr w:type="spellStart"/>
+      <w:r>
+        <w:rPr>
+          <w:sz w:val="24"/>
+          <w:szCs w:val="24"/>
+        </w:rPr>
+        <w:t>that</w:t>
+      </w:r>
+      <w:proofErr w:type="spellEnd"/>
+      <w:r>
+        <w:rPr>
+          <w:sz w:val="24"/>
+          <w:szCs w:val="24"/>
+        </w:rPr>
+        <w:t xml:space="preserve"> </w:t>
+      </w:r>
+      <w:proofErr w:type="spellStart"/>
+      <w:r>
+        <w:rPr>
+          <w:sz w:val="24"/>
+          <w:szCs w:val="24"/>
+        </w:rPr>
+        <w:t>contain</w:t>
+      </w:r>
+      <w:proofErr w:type="spellEnd"/>
+      <w:r>
+        <w:rPr>
+          <w:sz w:val="24"/>
+          <w:szCs w:val="24"/>
+        </w:rPr>
+        <w:t xml:space="preserve"> </w:t>
+      </w:r>
+      <w:proofErr w:type="spellStart"/>
+      <w:r>
+        <w:rPr>
+          <w:sz w:val="24"/>
+          <w:szCs w:val="24"/>
+        </w:rPr>
+        <w:t>the</w:t>
+      </w:r>
+      <w:proofErr w:type="spellEnd"/>
+      <w:r>
+        <w:rPr>
+          <w:sz w:val="24"/>
+          <w:szCs w:val="24"/>
+        </w:rPr>
+        <w:t xml:space="preserve"> </w:t>
+      </w:r>
+      <w:proofErr w:type="spellStart"/>
+      <w:r>
+        <w:rPr>
+          <w:sz w:val="24"/>
+          <w:szCs w:val="24"/>
+        </w:rPr>
+        <w:t>most</w:t>
+      </w:r>
+      <w:proofErr w:type="spellEnd"/>
+      <w:r>
+        <w:rPr>
+          <w:sz w:val="24"/>
+          <w:szCs w:val="24"/>
+        </w:rPr>
+        <w:t xml:space="preserve"> </w:t>
+      </w:r>
+      <w:proofErr w:type="spellStart"/>
+      <w:r>
+        <w:rPr>
+          <w:sz w:val="24"/>
+          <w:szCs w:val="24"/>
+        </w:rPr>
+        <w:t>code</w:t>
+      </w:r>
+      <w:proofErr w:type="spellEnd"/>
+      <w:r>
+        <w:rPr>
+          <w:sz w:val="24"/>
+          <w:szCs w:val="24"/>
+        </w:rPr>
+        <w:t>:</w:t>
+      </w:r>
+    </w:p>
+    <w:tbl>
+      <w:tblPr>
+        <w:tblStyle w:val="Tablanormal5"/>
+        <w:tblW w:w="0" w:type="auto"/>
+        <w:tblLook w:val="04A0" w:firstRow="1" w:lastRow="0" w:firstColumn="1" w:lastColumn="0" w:noHBand="0" w:noVBand="1"/>
+      </w:tblPr>
+      <w:tblGrid>
+        <w:gridCol w:w="2120"/>
+        <w:gridCol w:w="2098"/>
+        <w:gridCol w:w="2160"/>
+        <w:gridCol w:w="2126"/>
+      </w:tblGrid>
+      <w:tr>
+        <w:trPr>
+          <w:cnfStyle w:val="100000000000" w:firstRow="1" w:lastRow="0" w:firstColumn="0" w:lastColumn="0" w:oddVBand="0" w:evenVBand="0" w:oddHBand="0" w:evenHBand="0" w:firstRowFirstColumn="0" w:firstRowLastColumn="0" w:lastRowFirstColumn="0" w:lastRowLastColumn="0"/>
+        </w:trPr>
+        <w:tc>
+          <w:tcPr>
+            <w:cnfStyle w:val="001000000100" w:firstRow="0" w:lastRow="0" w:firstColumn="1" w:lastColumn="0" w:oddVBand="0" w:evenVBand="0" w:oddHBand="0" w:evenHBand="0" w:firstRowFirstColumn="1" w:firstRowLastColumn="0" w:lastRowFirstColumn="0" w:lastRowLastColumn="0"/>
+            <w:tcW w:w="2120" w:type="dxa"/>
+          </w:tcPr>
+          <w:p>
+            <w:pPr>
+              <w:spacing w:line="276" w:lineRule="auto"/>
+              <w:jc w:val="both"/>
+            </w:pPr>
+            <w:r>
+              <w:t>M</w:t>
+            </w:r>
+            <w:r>
+              <w:t>odule</w:t>
+            </w:r>
+          </w:p>
+        </w:tc>
+        <w:tc>
+          <w:tcPr>
+            <w:tcW w:w="2098" w:type="dxa"/>
+          </w:tcPr>
+          <w:p>
+            <w:pPr>
+              <w:spacing w:line="276" w:lineRule="auto"/>
+              <w:jc w:val="both"/>
+              <w:cnfStyle w:val="100000000000" w:firstRow="1" w:lastRow="0" w:firstColumn="0" w:lastColumn="0" w:oddVBand="0" w:evenVBand="0" w:oddHBand="0" w:evenHBand="0" w:firstRowFirstColumn="0" w:firstRowLastColumn="0" w:lastRowFirstColumn="0" w:lastRowLastColumn="0"/>
+            </w:pPr>
+            <w:r>
+              <w:t>SLOC</w:t>
+            </w:r>
+          </w:p>
+        </w:tc>
+        <w:tc>
+          <w:tcPr>
+            <w:tcW w:w="2160" w:type="dxa"/>
+          </w:tcPr>
+          <w:p>
+            <w:pPr>
+              <w:spacing w:line="276" w:lineRule="auto"/>
+              <w:jc w:val="both"/>
+              <w:cnfStyle w:val="100000000000" w:firstRow="1" w:lastRow="0" w:firstColumn="0" w:lastColumn="0" w:oddVBand="0" w:evenVBand="0" w:oddHBand="0" w:evenHBand="0" w:firstRowFirstColumn="0" w:firstRowLastColumn="0" w:lastRowFirstColumn="0" w:lastRowLastColumn="0"/>
+            </w:pPr>
+            <w:r>
+              <w:t xml:space="preserve">% </w:t>
+            </w:r>
+            <w:proofErr w:type="spellStart"/>
+            <w:r>
+              <w:t>of</w:t>
+            </w:r>
+            <w:proofErr w:type="spellEnd"/>
+            <w:r>
+              <w:t xml:space="preserve"> total</w:t>
+            </w:r>
+          </w:p>
+        </w:tc>
+        <w:tc>
+          <w:tcPr>
+            <w:tcW w:w="2126" w:type="dxa"/>
+          </w:tcPr>
+          <w:p>
+            <w:pPr>
+              <w:spacing w:line="276" w:lineRule="auto"/>
+              <w:jc w:val="both"/>
+              <w:cnfStyle w:val="100000000000" w:firstRow="1" w:lastRow="0" w:firstColumn="0" w:lastColumn="0" w:oddVBand="0" w:evenVBand="0" w:oddHBand="0" w:evenHBand="0" w:firstRowFirstColumn="0" w:firstRowLastColumn="0" w:lastRowFirstColumn="0" w:lastRowLastColumn="0"/>
+            </w:pPr>
+            <w:proofErr w:type="spellStart"/>
+            <w:r>
+              <w:t>Com</w:t>
+            </w:r>
+            <w:r>
+              <w:t>ment</w:t>
+            </w:r>
+            <w:proofErr w:type="spellEnd"/>
+          </w:p>
+        </w:tc>
+      </w:tr>
+      <w:tr>
+        <w:trPr>
+          <w:cnfStyle w:val="000000100000" w:firstRow="0" w:lastRow="0" w:firstColumn="0" w:lastColumn="0" w:oddVBand="0" w:evenVBand="0" w:oddHBand="1" w:evenHBand="0" w:firstRowFirstColumn="0" w:firstRowLastColumn="0" w:lastRowFirstColumn="0" w:lastRowLastColumn="0"/>
+        </w:trPr>
+        <w:tc>
+          <w:tcPr>
+            <w:cnfStyle w:val="001000000000" w:firstRow="0" w:lastRow="0" w:firstColumn="1" w:lastColumn="0" w:oddVBand="0" w:evenVBand="0" w:oddHBand="0" w:evenHBand="0" w:firstRowFirstColumn="0" w:firstRowLastColumn="0" w:lastRowFirstColumn="0" w:lastRowLastColumn="0"/>
+            <w:tcW w:w="2120" w:type="dxa"/>
+          </w:tcPr>
+          <w:p>
+            <w:pPr>
+              <w:spacing w:line="276" w:lineRule="auto"/>
+              <w:jc w:val="both"/>
+            </w:pPr>
+            <w:r>
+              <w:t xml:space="preserve">{% </w:t>
+            </w:r>
+            <w:proofErr w:type="spellStart"/>
+            <w:r>
+              <w:t>for</w:t>
+            </w:r>
+            <w:proofErr w:type="spellEnd"/>
+            <w:r>
+              <w:t xml:space="preserve"> </w:t>
+            </w:r>
+            <w:proofErr w:type="spellStart"/>
+            <w:r>
+              <w:t>hot</w:t>
+            </w:r>
+            <w:proofErr w:type="spellEnd"/>
+            <w:r>
+              <w:t xml:space="preserve"> in </w:t>
+            </w:r>
+            <w:proofErr w:type="spellStart"/>
+            <w:r>
+              <w:t>hotspots</w:t>
+            </w:r>
+            <w:proofErr w:type="spellEnd"/>
+            <w:r>
+              <w:t xml:space="preserve"> %}{{ </w:t>
+            </w:r>
+            <w:proofErr w:type="spellStart"/>
+            <w:r>
+              <w:t>hot.module</w:t>
+            </w:r>
+            <w:proofErr w:type="spellEnd"/>
+            <w:r>
+              <w:t xml:space="preserve"> }}</w:t>
+            </w:r>
+          </w:p>
+        </w:tc>
+        <w:tc>
+          <w:tcPr>
+            <w:tcW w:w="2098" w:type="dxa"/>
+          </w:tcPr>
+          <w:p>
+            <w:pPr>
+              <w:spacing w:line="276" w:lineRule="auto"/>
+              <w:jc w:val="both"/>
+              <w:cnfStyle w:val="000000100000" w:firstRow="0" w:lastRow="0" w:firstColumn="0" w:lastColumn="0" w:oddVBand="0" w:evenVBand="0" w:oddHBand="1" w:evenHBand="0" w:firstRowFirstColumn="0" w:firstRowLastColumn="0" w:lastRowFirstColumn="0" w:lastRowLastColumn="0"/>
+            </w:pPr>
+            <w:r>
+              <w:t xml:space="preserve">{{ </w:t>
+            </w:r>
+            <w:proofErr w:type="spellStart"/>
+            <w:r>
+              <w:t>hot.sloc</w:t>
+            </w:r>
+            <w:proofErr w:type="spellEnd"/>
+            <w:r>
+              <w:t xml:space="preserve"> }}</w:t>
+            </w:r>
+          </w:p>
+        </w:tc>
+        <w:tc>
+          <w:tcPr>
+            <w:tcW w:w="2160" w:type="dxa"/>
+          </w:tcPr>
+          <w:p>
+            <w:pPr>
+              <w:spacing w:line="276" w:lineRule="auto"/>
+              <w:jc w:val="both"/>
+              <w:cnfStyle w:val="000000100000" w:firstRow="0" w:lastRow="0" w:firstColumn="0" w:lastColumn="0" w:oddVBand="0" w:evenVBand="0" w:oddHBand="1" w:evenHBand="0" w:firstRowFirstColumn="0" w:firstRowLastColumn="0" w:lastRowFirstColumn="0" w:lastRowLastColumn="0"/>
+            </w:pPr>
+            <w:r>
+              <w:t xml:space="preserve">{{ </w:t>
+            </w:r>
+            <w:proofErr w:type="spellStart"/>
+            <w:r>
+              <w:t>hot.percent_of_total</w:t>
+            </w:r>
+            <w:proofErr w:type="spellEnd"/>
+            <w:r>
+              <w:t xml:space="preserve"> }}</w:t>
+            </w:r>
+          </w:p>
+        </w:tc>
+        <w:tc>
+          <w:tcPr>
+            <w:tcW w:w="2126" w:type="dxa"/>
+          </w:tcPr>
+          <w:p>
+            <w:pPr>
+              <w:spacing w:line="276" w:lineRule="auto"/>
+              <w:jc w:val="both"/>
+              <w:cnfStyle w:val="000000100000" w:firstRow="0" w:lastRow="0" w:firstColumn="0" w:lastColumn="0" w:oddVBand="0" w:evenVBand="0" w:oddHBand="1" w:evenHBand="0" w:firstRowFirstColumn="0" w:firstRowLastColumn="0" w:lastRowFirstColumn="0" w:lastRowLastColumn="0"/>
+            </w:pPr>
+            <w:r>
+              <w:t xml:space="preserve">{{ </w:t>
+            </w:r>
+            <w:proofErr w:type="spellStart"/>
+            <w:r>
+              <w:t>hot.comment</w:t>
+            </w:r>
+            <w:proofErr w:type="spellEnd"/>
+            <w:r>
+              <w:t xml:space="preserve"> }}</w:t>
+            </w:r>
+          </w:p>
+        </w:tc>
+      </w:tr>
+      <w:tr>
+        <w:tc>
+          <w:tcPr>
+            <w:cnfStyle w:val="001000000000" w:firstRow="0" w:lastRow="0" w:firstColumn="1" w:lastColumn="0" w:oddVBand="0" w:evenVBand="0" w:oddHBand="0" w:evenHBand="0" w:firstRowFirstColumn="0" w:firstRowLastColumn="0" w:lastRowFirstColumn="0" w:lastRowLastColumn="0"/>
+            <w:tcW w:w="2120" w:type="dxa"/>
+          </w:tcPr>
+          <w:p>
+            <w:pPr>
+              <w:spacing w:line="276" w:lineRule="auto"/>
+              <w:jc w:val="both"/>
+            </w:pPr>
+            <w:r>
+              <w:t xml:space="preserve">{% </w:t>
+            </w:r>
+            <w:proofErr w:type="spellStart"/>
+            <w:r>
+              <w:t>endfor</w:t>
+            </w:r>
+            <w:proofErr w:type="spellEnd"/>
+            <w:r>
+              <w:t xml:space="preserve"> %}</w:t>
+            </w:r>
+          </w:p>
+        </w:tc>
+        <w:tc>
+          <w:tcPr>
+            <w:tcW w:w="2098" w:type="dxa"/>
+          </w:tcPr>
+          <w:p>
+            <w:pPr>
+              <w:spacing w:line="276" w:lineRule="auto"/>
+              <w:jc w:val="both"/>
+              <w:cnfStyle w:val="000000000000" w:firstRow="0" w:lastRow="0" w:firstColumn="0" w:lastColumn="0" w:oddVBand="0" w:evenVBand="0" w:oddHBand="0" w:evenHBand="0" w:firstRowFirstColumn="0" w:firstRowLastColumn="0" w:lastRowFirstColumn="0" w:lastRowLastColumn="0"/>
+            </w:pPr>
+          </w:p>
+        </w:tc>
+        <w:tc>
+          <w:tcPr>
+            <w:tcW w:w="2160" w:type="dxa"/>
+          </w:tcPr>
+          <w:p>
+            <w:pPr>
+              <w:spacing w:line="276" w:lineRule="auto"/>
+              <w:jc w:val="both"/>
+              <w:cnfStyle w:val="000000000000" w:firstRow="0" w:lastRow="0" w:firstColumn="0" w:lastColumn="0" w:oddVBand="0" w:evenVBand="0" w:oddHBand="0" w:evenHBand="0" w:firstRowFirstColumn="0" w:firstRowLastColumn="0" w:lastRowFirstColumn="0" w:lastRowLastColumn="0"/>
+            </w:pPr>
+          </w:p>
+        </w:tc>
+        <w:tc>
+          <w:tcPr>
+            <w:tcW w:w="2126" w:type="dxa"/>
+          </w:tcPr>
+          <w:p>
+            <w:pPr>
+              <w:spacing w:line="276" w:lineRule="auto"/>
+              <w:jc w:val="both"/>
+              <w:cnfStyle w:val="000000000000" w:firstRow="0" w:lastRow="0" w:firstColumn="0" w:lastColumn="0" w:oddVBand="0" w:evenVBand="0" w:oddHBand="0" w:evenHBand="0" w:firstRowFirstColumn="0" w:firstRowLastColumn="0" w:lastRowFirstColumn="0" w:lastRowLastColumn="0"/>
+            </w:pPr>
+          </w:p>
+        </w:tc>
+      </w:tr>
+    </w:tbl>
+    <w:p>
+      <w:pPr>
+        <w:pStyle w:val="Ttulo3"/>
+        <w:spacing w:line="276" w:lineRule="auto"/>
+        <w:jc w:val="both"/>
+      </w:pPr>
+      <w:proofErr w:type="spellStart"/>
+      <w:r>
+        <w:t>Structural</w:t>
+      </w:r>
+      <w:proofErr w:type="spellEnd"/>
+      <w:r>
+        <w:t xml:space="preserve"> </w:t>
+      </w:r>
+      <w:proofErr w:type="spellStart"/>
+      <w:r>
+        <w:t>complexity</w:t>
+      </w:r>
+      <w:proofErr w:type="spellEnd"/>
+    </w:p>
+    <w:p>
+      <w:pPr>
+        <w:spacing w:line="276" w:lineRule="auto"/>
+        <w:jc w:val="both"/>
+        <w:rPr>
+          <w:sz w:val="24"/>
+          <w:szCs w:val="24"/>
+        </w:rPr>
+      </w:pPr>
+      <w:r>
+        <w:rPr>
+          <w:sz w:val="24"/>
+          <w:szCs w:val="24"/>
+        </w:rPr>
+        <w:t xml:space="preserve">{% </w:t>
+      </w:r>
+      <w:proofErr w:type="spellStart"/>
+      <w:r>
+        <w:rPr>
+          <w:sz w:val="24"/>
+          <w:szCs w:val="24"/>
+        </w:rPr>
+        <w:t>for</w:t>
+      </w:r>
+      <w:proofErr w:type="spellEnd"/>
+      <w:r>
+        <w:rPr>
+          <w:sz w:val="24"/>
+          <w:szCs w:val="24"/>
+        </w:rPr>
+        <w:t xml:space="preserve"> </w:t>
+      </w:r>
+      <w:proofErr w:type="spellStart"/>
+      <w:r>
+        <w:rPr>
+          <w:sz w:val="24"/>
+          <w:szCs w:val="24"/>
+        </w:rPr>
+        <w:t>item</w:t>
+      </w:r>
+      <w:proofErr w:type="spellEnd"/>
+      <w:r>
+        <w:rPr>
+          <w:sz w:val="24"/>
+          <w:szCs w:val="24"/>
+        </w:rPr>
+        <w:t xml:space="preserve"> in </w:t>
+      </w:r>
+      <w:proofErr w:type="spellStart"/>
+      <w:r>
+        <w:rPr>
+          <w:sz w:val="24"/>
+          <w:szCs w:val="24"/>
+        </w:rPr>
+        <w:t>complexity_notes</w:t>
+      </w:r>
+      <w:proofErr w:type="spellEnd"/>
+      <w:r>
+        <w:rPr>
+          <w:sz w:val="24"/>
+          <w:szCs w:val="24"/>
+        </w:rPr>
+        <w:t xml:space="preserve"> %}- {{ </w:t>
+      </w:r>
+      <w:proofErr w:type="spellStart"/>
+      <w:r>
+        <w:rPr>
+          <w:sz w:val="24"/>
+          <w:szCs w:val="24"/>
+        </w:rPr>
+        <w:t>item</w:t>
+      </w:r>
+      <w:proofErr w:type="spellEnd"/>
+      <w:r>
+        <w:rPr>
+          <w:sz w:val="24"/>
+          <w:szCs w:val="24"/>
+        </w:rPr>
+        <w:t xml:space="preserve"> }}{% </w:t>
+      </w:r>
+      <w:proofErr w:type="spellStart"/>
+      <w:r>
+        <w:rPr>
+          <w:sz w:val="24"/>
+          <w:szCs w:val="24"/>
+        </w:rPr>
+        <w:t>endfor</w:t>
+      </w:r>
+      <w:proofErr w:type="spellEnd"/>
+      <w:r>
+        <w:rPr>
+          <w:sz w:val="24"/>
+          <w:szCs w:val="24"/>
+        </w:rPr>
+        <w:t xml:space="preserve"> %}</w:t>
+      </w:r>
+    </w:p>
+    <w:p>
+      <w:pPr>
+        <w:spacing w:line="276" w:lineRule="auto"/>
+        <w:jc w:val="both"/>
+        <w:rPr>
+          <w:sz w:val="24"/>
+          <w:szCs w:val="24"/>
+        </w:rPr>
+      </w:pPr>
+      <w:r>
+        <w:rPr>
+          <w:sz w:val="24"/>
+          <w:szCs w:val="24"/>
+        </w:rPr>
+        <w:br w:type="page"/>
+      </w:r>
+    </w:p>
+    <w:p>
+      <w:pPr>
+        <w:pStyle w:val="Ttulo2"/>
+        <w:spacing w:line="276" w:lineRule="auto"/>
+        <w:jc w:val="both"/>
+      </w:pPr>
+      <w:proofErr w:type="spellStart"/>
+      <w:r>
+        <w:lastRenderedPageBreak/>
+        <w:t>Documentation</w:t>
+      </w:r>
+      <w:proofErr w:type="spellEnd"/>
+      <w:r>
+        <w:t xml:space="preserve"> </w:t>
+      </w:r>
+      <w:proofErr w:type="spellStart"/>
+      <w:r>
+        <w:t>coverage</w:t>
+      </w:r>
+      <w:proofErr w:type="spellEnd"/>
+    </w:p>
+    <w:p>
+      <w:pPr>
+        <w:pStyle w:val="Ttulo3"/>
+        <w:spacing w:line="276" w:lineRule="auto"/>
+        <w:jc w:val="both"/>
+      </w:pPr>
+      <w:proofErr w:type="spellStart"/>
+      <w:r>
+        <w:t>Coverage</w:t>
+      </w:r>
+      <w:proofErr w:type="spellEnd"/>
+      <w:r>
+        <w:t xml:space="preserve"> </w:t>
+      </w:r>
+      <w:proofErr w:type="spellStart"/>
+      <w:r>
+        <w:t>summary</w:t>
+      </w:r>
+      <w:proofErr w:type="spellEnd"/>
+    </w:p>
+    <w:p>
+      <w:pPr>
+        <w:pStyle w:val="Prrafodelista"/>
+        <w:numPr>
+          <w:ilvl w:val="0"/>
+          <w:numId w:val="1"/>
+        </w:numPr>
+        <w:spacing w:line="276" w:lineRule="auto"/>
+        <w:jc w:val="both"/>
+        <w:rPr>
+          <w:sz w:val="24"/>
+          <w:szCs w:val="24"/>
+        </w:rPr>
+      </w:pPr>
+      <w:proofErr w:type="spellStart"/>
+      <w:r>
+        <w:rPr>
+          <w:sz w:val="24"/>
+          <w:szCs w:val="24"/>
+        </w:rPr>
+        <w:t>C</w:t>
+      </w:r>
+      <w:r>
+        <w:rPr>
+          <w:sz w:val="24"/>
+          <w:szCs w:val="24"/>
+        </w:rPr>
+        <w:t>lasses</w:t>
+      </w:r>
+      <w:proofErr w:type="spellEnd"/>
+      <w:r>
+        <w:rPr>
+          <w:sz w:val="24"/>
+          <w:szCs w:val="24"/>
+        </w:rPr>
+        <w:t xml:space="preserve"> </w:t>
+      </w:r>
+      <w:proofErr w:type="spellStart"/>
+      <w:r>
+        <w:rPr>
+          <w:sz w:val="24"/>
+          <w:szCs w:val="24"/>
+        </w:rPr>
+        <w:t>documented</w:t>
+      </w:r>
+      <w:proofErr w:type="spellEnd"/>
+      <w:r>
+        <w:rPr>
+          <w:sz w:val="24"/>
+          <w:szCs w:val="24"/>
+        </w:rPr>
+        <w:t xml:space="preserve">: {{ </w:t>
+      </w:r>
+      <w:proofErr w:type="spellStart"/>
+      <w:r>
+        <w:rPr>
+          <w:sz w:val="24"/>
+          <w:szCs w:val="24"/>
+        </w:rPr>
+        <w:t>doc_coverage.class_percent</w:t>
+      </w:r>
+      <w:proofErr w:type="spellEnd"/>
+      <w:r>
+        <w:rPr>
+          <w:sz w:val="24"/>
+          <w:szCs w:val="24"/>
+        </w:rPr>
+        <w:t xml:space="preserve"> }} %</w:t>
+      </w:r>
+    </w:p>
+    <w:p>
+      <w:pPr>
+        <w:pStyle w:val="Prrafodelista"/>
+        <w:numPr>
+          <w:ilvl w:val="0"/>
+          <w:numId w:val="1"/>
+        </w:numPr>
+        <w:spacing w:line="276" w:lineRule="auto"/>
+        <w:jc w:val="both"/>
+        <w:rPr>
+          <w:sz w:val="24"/>
+          <w:szCs w:val="24"/>
+        </w:rPr>
+      </w:pPr>
+      <w:proofErr w:type="spellStart"/>
+      <w:r>
+        <w:rPr>
+          <w:sz w:val="24"/>
+          <w:szCs w:val="24"/>
+        </w:rPr>
+        <w:t>M</w:t>
+      </w:r>
+      <w:r>
+        <w:rPr>
+          <w:sz w:val="24"/>
+          <w:szCs w:val="24"/>
+        </w:rPr>
+        <w:t>ethods</w:t>
+      </w:r>
+      <w:proofErr w:type="spellEnd"/>
+      <w:r>
+        <w:rPr>
+          <w:sz w:val="24"/>
+          <w:szCs w:val="24"/>
+        </w:rPr>
+        <w:t>/</w:t>
+      </w:r>
+      <w:proofErr w:type="spellStart"/>
+      <w:r>
+        <w:rPr>
+          <w:sz w:val="24"/>
+          <w:szCs w:val="24"/>
+        </w:rPr>
+        <w:t>Functions</w:t>
+      </w:r>
+      <w:proofErr w:type="spellEnd"/>
+      <w:r>
+        <w:rPr>
+          <w:sz w:val="24"/>
+          <w:szCs w:val="24"/>
+        </w:rPr>
+        <w:t xml:space="preserve"> </w:t>
+      </w:r>
+      <w:proofErr w:type="spellStart"/>
+      <w:r>
+        <w:rPr>
+          <w:sz w:val="24"/>
+          <w:szCs w:val="24"/>
+        </w:rPr>
+        <w:t>documented</w:t>
+      </w:r>
+      <w:proofErr w:type="spellEnd"/>
+      <w:r>
+        <w:rPr>
+          <w:sz w:val="24"/>
+          <w:szCs w:val="24"/>
+        </w:rPr>
+        <w:t xml:space="preserve">: {{ </w:t>
+      </w:r>
+      <w:proofErr w:type="spellStart"/>
+      <w:r>
+        <w:rPr>
+          <w:sz w:val="24"/>
+          <w:szCs w:val="24"/>
+        </w:rPr>
+        <w:t>doc_coverage.method_percent</w:t>
+      </w:r>
+      <w:proofErr w:type="spellEnd"/>
+      <w:r>
+        <w:rPr>
+          <w:sz w:val="24"/>
+          <w:szCs w:val="24"/>
+        </w:rPr>
+        <w:t xml:space="preserve"> }} %</w:t>
+      </w:r>
+    </w:p>
+    <w:p>
+      <w:pPr>
+        <w:pStyle w:val="Prrafodelista"/>
+        <w:numPr>
+          <w:ilvl w:val="0"/>
+          <w:numId w:val="1"/>
+        </w:numPr>
+        <w:spacing w:line="276" w:lineRule="auto"/>
+        <w:jc w:val="both"/>
+        <w:rPr>
+          <w:sz w:val="24"/>
+          <w:szCs w:val="24"/>
+        </w:rPr>
+      </w:pPr>
+      <w:proofErr w:type="spellStart"/>
+      <w:r>
+        <w:rPr>
+          <w:sz w:val="24"/>
+          <w:szCs w:val="24"/>
+        </w:rPr>
+        <w:t>A</w:t>
+      </w:r>
+      <w:r>
+        <w:rPr>
+          <w:sz w:val="24"/>
+          <w:szCs w:val="24"/>
+        </w:rPr>
+        <w:t>ttributes</w:t>
+      </w:r>
+      <w:proofErr w:type="spellEnd"/>
+      <w:r>
+        <w:rPr>
+          <w:sz w:val="24"/>
+          <w:szCs w:val="24"/>
+        </w:rPr>
+        <w:t xml:space="preserve"> </w:t>
+      </w:r>
+      <w:proofErr w:type="spellStart"/>
+      <w:r>
+        <w:rPr>
+          <w:sz w:val="24"/>
+          <w:szCs w:val="24"/>
+        </w:rPr>
+        <w:t>documented</w:t>
+      </w:r>
+      <w:proofErr w:type="spellEnd"/>
+      <w:r>
+        <w:rPr>
+          <w:sz w:val="24"/>
+          <w:szCs w:val="24"/>
+        </w:rPr>
+        <w:t xml:space="preserve">: {{ </w:t>
+      </w:r>
+      <w:proofErr w:type="spellStart"/>
+      <w:r>
+        <w:rPr>
+          <w:sz w:val="24"/>
+          <w:szCs w:val="24"/>
+        </w:rPr>
+        <w:t>doc_coverage.attribute_percent</w:t>
+      </w:r>
+      <w:proofErr w:type="spellEnd"/>
+      <w:r>
+        <w:rPr>
+          <w:sz w:val="24"/>
+          <w:szCs w:val="24"/>
+        </w:rPr>
+        <w:t xml:space="preserve"> }} %</w:t>
+      </w:r>
+    </w:p>
+    <w:p>
+      <w:pPr>
+        <w:pStyle w:val="Ttulo3"/>
+        <w:spacing w:line="276" w:lineRule="auto"/>
+        <w:jc w:val="both"/>
+      </w:pPr>
+      <w:proofErr w:type="spellStart"/>
+      <w:r>
+        <w:t>Best-documented</w:t>
+      </w:r>
+      <w:proofErr w:type="spellEnd"/>
+      <w:r>
+        <w:t xml:space="preserve"> modules</w:t>
+      </w:r>
+    </w:p>
+    <w:p>
+      <w:pPr>
+        <w:spacing w:line="276" w:lineRule="auto"/>
+        <w:jc w:val="both"/>
+        <w:rPr>
+          <w:sz w:val="24"/>
+          <w:szCs w:val="24"/>
+        </w:rPr>
+      </w:pPr>
+      <w:r>
+        <w:rPr>
+          <w:sz w:val="24"/>
+          <w:szCs w:val="24"/>
+        </w:rPr>
+        <w:t xml:space="preserve">{% </w:t>
+      </w:r>
+      <w:proofErr w:type="spellStart"/>
+      <w:r>
+        <w:rPr>
+          <w:sz w:val="24"/>
+          <w:szCs w:val="24"/>
+        </w:rPr>
+        <w:t>for</w:t>
+      </w:r>
+      <w:proofErr w:type="spellEnd"/>
+      <w:r>
+        <w:rPr>
+          <w:sz w:val="24"/>
+          <w:szCs w:val="24"/>
+        </w:rPr>
+        <w:t xml:space="preserve"> mod in </w:t>
+      </w:r>
+      <w:proofErr w:type="spellStart"/>
+      <w:r>
+        <w:rPr>
+          <w:sz w:val="24"/>
+          <w:szCs w:val="24"/>
+        </w:rPr>
+        <w:t>best_documented_modules</w:t>
+      </w:r>
+      <w:proofErr w:type="spellEnd"/>
+      <w:r>
+        <w:rPr>
+          <w:sz w:val="24"/>
+          <w:szCs w:val="24"/>
+        </w:rPr>
+        <w:t xml:space="preserve"> %}- {{ mod.name }} ({{ </w:t>
+      </w:r>
+      <w:proofErr w:type="spellStart"/>
+      <w:r>
+        <w:rPr>
+          <w:sz w:val="24"/>
+          <w:szCs w:val="24"/>
+        </w:rPr>
+        <w:t>mod.percent</w:t>
+      </w:r>
+      <w:proofErr w:type="spellEnd"/>
+      <w:r>
+        <w:rPr>
+          <w:sz w:val="24"/>
+          <w:szCs w:val="24"/>
+        </w:rPr>
+        <w:t xml:space="preserve"> }}% </w:t>
+      </w:r>
+      <w:proofErr w:type="spellStart"/>
+      <w:r>
+        <w:rPr>
+          <w:sz w:val="24"/>
+          <w:szCs w:val="24"/>
+        </w:rPr>
+        <w:t>documented</w:t>
+      </w:r>
+      <w:proofErr w:type="spellEnd"/>
+      <w:r>
+        <w:rPr>
+          <w:sz w:val="24"/>
+          <w:szCs w:val="24"/>
+        </w:rPr>
+        <w:t xml:space="preserve">){% </w:t>
+      </w:r>
+      <w:proofErr w:type="spellStart"/>
+      <w:r>
+        <w:rPr>
+          <w:sz w:val="24"/>
+          <w:szCs w:val="24"/>
+        </w:rPr>
+        <w:t>endfor</w:t>
+      </w:r>
+      <w:proofErr w:type="spellEnd"/>
+      <w:r>
+        <w:rPr>
+          <w:sz w:val="24"/>
+          <w:szCs w:val="24"/>
+        </w:rPr>
+        <w:t xml:space="preserve"> %}</w:t>
+      </w:r>
+    </w:p>
+    <w:p>
+      <w:pPr>
+        <w:pStyle w:val="Ttulo3"/>
+        <w:spacing w:line="276" w:lineRule="auto"/>
+        <w:jc w:val="both"/>
+      </w:pPr>
+      <w:r>
+        <w:t xml:space="preserve">Modules </w:t>
+      </w:r>
+      <w:proofErr w:type="spellStart"/>
+      <w:r>
+        <w:t>with</w:t>
+      </w:r>
+      <w:proofErr w:type="spellEnd"/>
+      <w:r>
+        <w:t xml:space="preserve"> </w:t>
+      </w:r>
+      <w:proofErr w:type="spellStart"/>
+      <w:r>
+        <w:t>the</w:t>
+      </w:r>
+      <w:proofErr w:type="spellEnd"/>
+      <w:r>
+        <w:t xml:space="preserve"> </w:t>
+      </w:r>
+      <w:proofErr w:type="spellStart"/>
+      <w:r>
+        <w:t>least</w:t>
+      </w:r>
+      <w:proofErr w:type="spellEnd"/>
+      <w:r>
+        <w:t xml:space="preserve"> </w:t>
+      </w:r>
+      <w:proofErr w:type="spellStart"/>
+      <w:r>
+        <w:t>documentation</w:t>
+      </w:r>
+      <w:proofErr w:type="spellEnd"/>
+    </w:p>
+    <w:p>
+      <w:pPr>
+        <w:spacing w:line="276" w:lineRule="auto"/>
+        <w:jc w:val="both"/>
+        <w:rPr>
+          <w:sz w:val="24"/>
+          <w:szCs w:val="24"/>
+        </w:rPr>
+      </w:pPr>
+      <w:r>
+        <w:rPr>
+          <w:sz w:val="24"/>
+          <w:szCs w:val="24"/>
+        </w:rPr>
+        <w:t xml:space="preserve">{% </w:t>
+      </w:r>
+      <w:proofErr w:type="spellStart"/>
+      <w:r>
+        <w:rPr>
+          <w:sz w:val="24"/>
+          <w:szCs w:val="24"/>
+        </w:rPr>
+        <w:t>for</w:t>
+      </w:r>
+      <w:proofErr w:type="spellEnd"/>
+      <w:r>
+        <w:rPr>
+          <w:sz w:val="24"/>
+          <w:szCs w:val="24"/>
+        </w:rPr>
+        <w:t xml:space="preserve"> mod in </w:t>
+      </w:r>
+      <w:proofErr w:type="spellStart"/>
+      <w:r>
+        <w:rPr>
+          <w:sz w:val="24"/>
+          <w:szCs w:val="24"/>
+        </w:rPr>
+        <w:t>worst_documented_modules</w:t>
+      </w:r>
+      <w:proofErr w:type="spellEnd"/>
+      <w:r>
+        <w:rPr>
+          <w:sz w:val="24"/>
+          <w:szCs w:val="24"/>
+        </w:rPr>
+        <w:t xml:space="preserve"> %}- {{ mod.name }} ({{ </w:t>
+      </w:r>
+      <w:proofErr w:type="spellStart"/>
+      <w:r>
+        <w:rPr>
+          <w:sz w:val="24"/>
+          <w:szCs w:val="24"/>
+        </w:rPr>
+        <w:t>mod.percent</w:t>
+      </w:r>
+      <w:proofErr w:type="spellEnd"/>
+      <w:r>
+        <w:rPr>
+          <w:sz w:val="24"/>
+          <w:szCs w:val="24"/>
+        </w:rPr>
+        <w:t xml:space="preserve"> }} % </w:t>
+      </w:r>
+      <w:proofErr w:type="spellStart"/>
+      <w:r>
+        <w:rPr>
+          <w:sz w:val="24"/>
+          <w:szCs w:val="24"/>
+        </w:rPr>
+        <w:t>documented</w:t>
+      </w:r>
+      <w:proofErr w:type="spellEnd"/>
+      <w:r>
+        <w:rPr>
+          <w:sz w:val="24"/>
+          <w:szCs w:val="24"/>
+        </w:rPr>
+        <w:t xml:space="preserve">){% </w:t>
+      </w:r>
+      <w:proofErr w:type="spellStart"/>
+      <w:r>
+        <w:rPr>
+          <w:sz w:val="24"/>
+          <w:szCs w:val="24"/>
+        </w:rPr>
+        <w:t>endfor</w:t>
+      </w:r>
+      <w:proofErr w:type="spellEnd"/>
+      <w:r>
+        <w:rPr>
+          <w:sz w:val="24"/>
+          <w:szCs w:val="24"/>
+        </w:rPr>
+        <w:t xml:space="preserve"> %}</w:t>
+      </w:r>
+    </w:p>
+    <w:p>
+      <w:pPr>
+        <w:spacing w:line="276" w:lineRule="auto"/>
+        <w:jc w:val="both"/>
+        <w:rPr>
+          <w:sz w:val="24"/>
+          <w:szCs w:val="24"/>
+        </w:rPr>
+      </w:pPr>
+      <w:r>
+        <w:rPr>
+          <w:sz w:val="24"/>
+          <w:szCs w:val="24"/>
+        </w:rPr>
+        <w:br w:type="page"/>
+      </w:r>
+    </w:p>
+    <w:p>
+      <w:pPr>
+        <w:pStyle w:val="Ttulo2"/>
+        <w:spacing w:line="276" w:lineRule="auto"/>
+        <w:jc w:val="both"/>
+      </w:pPr>
+      <w:proofErr w:type="spellStart"/>
+      <w:r>
+        <w:lastRenderedPageBreak/>
+        <w:t>Architecture</w:t>
+      </w:r>
+      <w:proofErr w:type="spellEnd"/>
+      <w:r>
+        <w:t xml:space="preserve"> and </w:t>
+      </w:r>
+      <w:proofErr w:type="spellStart"/>
+      <w:r>
+        <w:t>dependencies</w:t>
+      </w:r>
+      <w:proofErr w:type="spellEnd"/>
+    </w:p>
+    <w:p>
+      <w:pPr>
+        <w:pStyle w:val="Ttulo3"/>
+        <w:spacing w:line="276" w:lineRule="auto"/>
+        <w:jc w:val="both"/>
+      </w:pPr>
+      <w:proofErr w:type="spellStart"/>
+      <w:r>
+        <w:t>Overview</w:t>
+      </w:r>
+      <w:proofErr w:type="spellEnd"/>
+    </w:p>
+    <w:p>
+      <w:pPr>
+        <w:pStyle w:val="Prrafodelista"/>
+        <w:numPr>
+          <w:ilvl w:val="0"/>
+          <w:numId w:val="2"/>
+        </w:numPr>
+        <w:spacing w:line="276" w:lineRule="auto"/>
+        <w:jc w:val="both"/>
+        <w:rPr>
+          <w:sz w:val="24"/>
+          <w:szCs w:val="24"/>
+        </w:rPr>
+      </w:pPr>
+      <w:proofErr w:type="spellStart"/>
+      <w:r>
+        <w:rPr>
+          <w:sz w:val="24"/>
+          <w:szCs w:val="24"/>
+        </w:rPr>
+        <w:t>Independent</w:t>
+      </w:r>
+      <w:proofErr w:type="spellEnd"/>
+      <w:r>
+        <w:rPr>
+          <w:sz w:val="24"/>
+          <w:szCs w:val="24"/>
+        </w:rPr>
+        <w:t xml:space="preserve"> modules: {{ </w:t>
+      </w:r>
+      <w:proofErr w:type="spellStart"/>
+      <w:r>
+        <w:rPr>
+          <w:sz w:val="24"/>
+          <w:szCs w:val="24"/>
+        </w:rPr>
+        <w:t>dependencies.independent_modules</w:t>
+      </w:r>
+      <w:proofErr w:type="spellEnd"/>
+      <w:r>
+        <w:rPr>
+          <w:sz w:val="24"/>
+          <w:szCs w:val="24"/>
+        </w:rPr>
+        <w:t xml:space="preserve"> }}</w:t>
+      </w:r>
+    </w:p>
+    <w:p>
+      <w:pPr>
+        <w:pStyle w:val="Prrafodelista"/>
+        <w:numPr>
+          <w:ilvl w:val="0"/>
+          <w:numId w:val="2"/>
+        </w:numPr>
+        <w:spacing w:line="276" w:lineRule="auto"/>
+        <w:jc w:val="both"/>
+        <w:rPr>
+          <w:sz w:val="24"/>
+          <w:szCs w:val="24"/>
+        </w:rPr>
+      </w:pPr>
+      <w:proofErr w:type="spellStart"/>
+      <w:r>
+        <w:rPr>
+          <w:sz w:val="24"/>
+          <w:szCs w:val="24"/>
+        </w:rPr>
+        <w:t>Average</w:t>
+      </w:r>
+      <w:proofErr w:type="spellEnd"/>
+      <w:r>
+        <w:rPr>
+          <w:sz w:val="24"/>
+          <w:szCs w:val="24"/>
+        </w:rPr>
+        <w:t xml:space="preserve"> </w:t>
+      </w:r>
+      <w:proofErr w:type="spellStart"/>
+      <w:r>
+        <w:rPr>
+          <w:sz w:val="24"/>
+          <w:szCs w:val="24"/>
+        </w:rPr>
+        <w:t>dependencies</w:t>
+      </w:r>
+      <w:proofErr w:type="spellEnd"/>
+      <w:r>
+        <w:rPr>
+          <w:sz w:val="24"/>
+          <w:szCs w:val="24"/>
+        </w:rPr>
+        <w:t xml:space="preserve"> per module: {{ </w:t>
+      </w:r>
+      <w:proofErr w:type="spellStart"/>
+      <w:r>
+        <w:rPr>
+          <w:sz w:val="24"/>
+          <w:szCs w:val="24"/>
+        </w:rPr>
+        <w:t>dependencies.avg_dependencies</w:t>
+      </w:r>
+      <w:proofErr w:type="spellEnd"/>
+      <w:r>
+        <w:rPr>
+          <w:sz w:val="24"/>
+          <w:szCs w:val="24"/>
+        </w:rPr>
+        <w:t xml:space="preserve"> }}</w:t>
+      </w:r>
+    </w:p>
+    <w:p>
+      <w:pPr>
+        <w:pStyle w:val="Ttulo3"/>
+        <w:spacing w:line="276" w:lineRule="auto"/>
+        <w:jc w:val="both"/>
+      </w:pPr>
+      <w:r>
+        <w:t>Core modules (</w:t>
+      </w:r>
+      <w:proofErr w:type="spellStart"/>
+      <w:r>
+        <w:t>most</w:t>
+      </w:r>
+      <w:proofErr w:type="spellEnd"/>
+      <w:r>
+        <w:t xml:space="preserve"> </w:t>
+      </w:r>
+      <w:proofErr w:type="spellStart"/>
+      <w:r>
+        <w:t>referenced</w:t>
+      </w:r>
+      <w:proofErr w:type="spellEnd"/>
+      <w:r>
+        <w:t>)</w:t>
+      </w:r>
+    </w:p>
+    <w:p>
+      <w:pPr>
+        <w:spacing w:line="276" w:lineRule="auto"/>
+        <w:jc w:val="both"/>
+        <w:rPr>
+          <w:sz w:val="24"/>
+          <w:szCs w:val="24"/>
+        </w:rPr>
+      </w:pPr>
+      <w:r>
+        <w:rPr>
+          <w:sz w:val="24"/>
+          <w:szCs w:val="24"/>
+        </w:rPr>
+        <w:t xml:space="preserve">{% </w:t>
+      </w:r>
+      <w:proofErr w:type="spellStart"/>
+      <w:r>
+        <w:rPr>
+          <w:sz w:val="24"/>
+          <w:szCs w:val="24"/>
+        </w:rPr>
+        <w:t>for</w:t>
+      </w:r>
+      <w:proofErr w:type="spellEnd"/>
+      <w:r>
+        <w:rPr>
+          <w:sz w:val="24"/>
+          <w:szCs w:val="24"/>
+        </w:rPr>
+        <w:t xml:space="preserve"> </w:t>
+      </w:r>
+      <w:proofErr w:type="spellStart"/>
+      <w:r>
+        <w:rPr>
+          <w:sz w:val="24"/>
+          <w:szCs w:val="24"/>
+        </w:rPr>
+        <w:t>core</w:t>
+      </w:r>
+      <w:proofErr w:type="spellEnd"/>
+      <w:r>
+        <w:rPr>
+          <w:sz w:val="24"/>
+          <w:szCs w:val="24"/>
+        </w:rPr>
+        <w:t xml:space="preserve"> in </w:t>
+      </w:r>
+      <w:proofErr w:type="spellStart"/>
+      <w:r>
+        <w:rPr>
+          <w:sz w:val="24"/>
+          <w:szCs w:val="24"/>
+        </w:rPr>
+        <w:t>dependencies.core_modules</w:t>
+      </w:r>
+      <w:proofErr w:type="spellEnd"/>
+      <w:r>
+        <w:rPr>
+          <w:sz w:val="24"/>
+          <w:szCs w:val="24"/>
+        </w:rPr>
+        <w:t xml:space="preserve"> %}- {{ </w:t>
+      </w:r>
+      <w:proofErr w:type="spellStart"/>
+      <w:r>
+        <w:rPr>
+          <w:sz w:val="24"/>
+          <w:szCs w:val="24"/>
+        </w:rPr>
+        <w:t>core</w:t>
+      </w:r>
+      <w:proofErr w:type="spellEnd"/>
+      <w:r>
+        <w:rPr>
+          <w:sz w:val="24"/>
+          <w:szCs w:val="24"/>
+        </w:rPr>
+        <w:t xml:space="preserve"> }}{% </w:t>
+      </w:r>
+      <w:proofErr w:type="spellStart"/>
+      <w:r>
+        <w:rPr>
+          <w:sz w:val="24"/>
+          <w:szCs w:val="24"/>
+        </w:rPr>
+        <w:t>endfor</w:t>
+      </w:r>
+      <w:proofErr w:type="spellEnd"/>
+      <w:r>
+        <w:rPr>
+          <w:sz w:val="24"/>
+          <w:szCs w:val="24"/>
+        </w:rPr>
+        <w:t xml:space="preserve"> %}</w:t>
+      </w:r>
+    </w:p>
+    <w:p>
+      <w:pPr>
+        <w:pStyle w:val="Ttulo3"/>
+        <w:spacing w:line="276" w:lineRule="auto"/>
+        <w:jc w:val="both"/>
+      </w:pPr>
+      <w:proofErr w:type="spellStart"/>
+      <w:r>
+        <w:t>Comments</w:t>
+      </w:r>
+      <w:proofErr w:type="spellEnd"/>
+      <w:r>
+        <w:t xml:space="preserve"> </w:t>
+      </w:r>
+      <w:proofErr w:type="spellStart"/>
+      <w:r>
+        <w:t>on</w:t>
+      </w:r>
+      <w:proofErr w:type="spellEnd"/>
+      <w:r>
+        <w:t xml:space="preserve"> </w:t>
+      </w:r>
+      <w:proofErr w:type="spellStart"/>
+      <w:r>
+        <w:t>the</w:t>
+      </w:r>
+      <w:proofErr w:type="spellEnd"/>
+      <w:r>
+        <w:t xml:space="preserve"> </w:t>
+      </w:r>
+      <w:proofErr w:type="spellStart"/>
+      <w:r>
+        <w:t>dependencies</w:t>
+      </w:r>
+      <w:proofErr w:type="spellEnd"/>
+      <w:r>
+        <w:t xml:space="preserve"> </w:t>
+      </w:r>
+      <w:proofErr w:type="spellStart"/>
+      <w:r>
+        <w:t>diagram</w:t>
+      </w:r>
+      <w:proofErr w:type="spellEnd"/>
+    </w:p>
+    <w:p>
+      <w:pPr>
+        <w:spacing w:line="276" w:lineRule="auto"/>
+        <w:jc w:val="both"/>
+        <w:rPr>
+          <w:sz w:val="24"/>
+          <w:szCs w:val="24"/>
+        </w:rPr>
+      </w:pPr>
+      <w:r>
+        <w:rPr>
+          <w:sz w:val="24"/>
+          <w:szCs w:val="24"/>
+        </w:rPr>
+        <w:t xml:space="preserve">{{ </w:t>
+      </w:r>
+      <w:proofErr w:type="spellStart"/>
+      <w:r>
+        <w:rPr>
+          <w:sz w:val="24"/>
+          <w:szCs w:val="24"/>
+        </w:rPr>
+        <w:t>dependencies.summary</w:t>
+      </w:r>
+      <w:proofErr w:type="spellEnd"/>
+      <w:r>
+        <w:rPr>
+          <w:sz w:val="24"/>
+          <w:szCs w:val="24"/>
+        </w:rPr>
+        <w:t xml:space="preserve"> }}</w:t>
+      </w:r>
+    </w:p>
+    <w:p>
+      <w:pPr>
+        <w:spacing w:line="276" w:lineRule="auto"/>
+        <w:jc w:val="both"/>
+        <w:rPr>
+          <w:sz w:val="24"/>
+          <w:szCs w:val="24"/>
+        </w:rPr>
+      </w:pPr>
+      <w:r>
+        <w:rPr>
+          <w:sz w:val="24"/>
+          <w:szCs w:val="24"/>
+        </w:rPr>
+        <w:br w:type="page"/>
+      </w:r>
+    </w:p>
+    <w:p>
+      <w:pPr>
+        <w:pStyle w:val="Ttulo2"/>
+        <w:spacing w:line="276" w:lineRule="auto"/>
+        <w:jc w:val="both"/>
+      </w:pPr>
+      <w:proofErr w:type="spellStart"/>
+      <w:r>
+        <w:lastRenderedPageBreak/>
+        <w:t>Risks</w:t>
+      </w:r>
+      <w:proofErr w:type="spellEnd"/>
+      <w:r>
+        <w:t xml:space="preserve"> and </w:t>
+      </w:r>
+      <w:proofErr w:type="spellStart"/>
+      <w:r>
+        <w:t>technical</w:t>
+      </w:r>
+      <w:proofErr w:type="spellEnd"/>
+      <w:r>
+        <w:t xml:space="preserve"> </w:t>
+      </w:r>
+      <w:proofErr w:type="spellStart"/>
+      <w:r>
+        <w:t>debt</w:t>
+      </w:r>
+      <w:proofErr w:type="spellEnd"/>
+    </w:p>
+    <w:p>
+      <w:pPr>
+        <w:pStyle w:val="Ttulo3"/>
+        <w:spacing w:line="276" w:lineRule="auto"/>
+        <w:jc w:val="both"/>
+      </w:pPr>
+      <w:proofErr w:type="spellStart"/>
+      <w:r>
+        <w:t>Identified</w:t>
+      </w:r>
+      <w:proofErr w:type="spellEnd"/>
+      <w:r>
+        <w:t xml:space="preserve"> </w:t>
+      </w:r>
+      <w:proofErr w:type="spellStart"/>
+      <w:r>
+        <w:t>risks</w:t>
+      </w:r>
+      <w:proofErr w:type="spellEnd"/>
+    </w:p>
+    <w:p>
+      <w:pPr>
+        <w:spacing w:line="276" w:lineRule="auto"/>
+        <w:jc w:val="both"/>
+        <w:rPr>
+          <w:sz w:val="24"/>
+          <w:szCs w:val="24"/>
+        </w:rPr>
+      </w:pPr>
+      <w:r>
+        <w:rPr>
+          <w:sz w:val="24"/>
+          <w:szCs w:val="24"/>
+        </w:rPr>
+        <w:t xml:space="preserve">{% </w:t>
+      </w:r>
+      <w:proofErr w:type="spellStart"/>
+      <w:r>
+        <w:rPr>
+          <w:sz w:val="24"/>
+          <w:szCs w:val="24"/>
+        </w:rPr>
+        <w:t>for</w:t>
+      </w:r>
+      <w:proofErr w:type="spellEnd"/>
+      <w:r>
+        <w:rPr>
+          <w:sz w:val="24"/>
+          <w:szCs w:val="24"/>
+        </w:rPr>
+        <w:t xml:space="preserve"> </w:t>
+      </w:r>
+      <w:proofErr w:type="spellStart"/>
+      <w:r>
+        <w:rPr>
+          <w:sz w:val="24"/>
+          <w:szCs w:val="24"/>
+        </w:rPr>
+        <w:t>risk</w:t>
+      </w:r>
+      <w:proofErr w:type="spellEnd"/>
+      <w:r>
+        <w:rPr>
+          <w:sz w:val="24"/>
+          <w:szCs w:val="24"/>
+        </w:rPr>
+        <w:t xml:space="preserve"> in </w:t>
+      </w:r>
+      <w:proofErr w:type="spellStart"/>
+      <w:r>
+        <w:rPr>
+          <w:sz w:val="24"/>
+          <w:szCs w:val="24"/>
+        </w:rPr>
+        <w:t>risks</w:t>
+      </w:r>
+      <w:proofErr w:type="spellEnd"/>
+      <w:r>
+        <w:rPr>
+          <w:sz w:val="24"/>
+          <w:szCs w:val="24"/>
+        </w:rPr>
+        <w:t xml:space="preserve"> %}- {{ </w:t>
+      </w:r>
+      <w:proofErr w:type="spellStart"/>
+      <w:r>
+        <w:rPr>
+          <w:sz w:val="24"/>
+          <w:szCs w:val="24"/>
+        </w:rPr>
+        <w:t>risk</w:t>
+      </w:r>
+      <w:proofErr w:type="spellEnd"/>
+      <w:r>
+        <w:rPr>
+          <w:sz w:val="24"/>
+          <w:szCs w:val="24"/>
+        </w:rPr>
+        <w:t xml:space="preserve"> }}{% </w:t>
+      </w:r>
+      <w:proofErr w:type="spellStart"/>
+      <w:r>
+        <w:rPr>
+          <w:sz w:val="24"/>
+          <w:szCs w:val="24"/>
+        </w:rPr>
+        <w:t>endfor</w:t>
+      </w:r>
+      <w:proofErr w:type="spellEnd"/>
+      <w:r>
+        <w:rPr>
+          <w:sz w:val="24"/>
+          <w:szCs w:val="24"/>
+        </w:rPr>
+        <w:t xml:space="preserve"> %}</w:t>
+      </w:r>
+    </w:p>
+    <w:p>
+      <w:pPr>
+        <w:pStyle w:val="Ttulo3"/>
+        <w:spacing w:line="276" w:lineRule="auto"/>
+        <w:jc w:val="both"/>
+      </w:pPr>
+      <w:proofErr w:type="spellStart"/>
+      <w:r>
+        <w:t>Potential</w:t>
+      </w:r>
+      <w:proofErr w:type="spellEnd"/>
+      <w:r>
+        <w:t xml:space="preserve"> </w:t>
+      </w:r>
+      <w:proofErr w:type="spellStart"/>
+      <w:r>
+        <w:t>impact</w:t>
+      </w:r>
+      <w:proofErr w:type="spellEnd"/>
+    </w:p>
+    <w:p>
+      <w:pPr>
+        <w:pStyle w:val="Prrafodelista"/>
+        <w:numPr>
+          <w:ilvl w:val="0"/>
+          <w:numId w:val="5"/>
+        </w:numPr>
+        <w:spacing w:line="276" w:lineRule="auto"/>
+        <w:jc w:val="both"/>
+        <w:rPr>
+          <w:sz w:val="24"/>
+          <w:szCs w:val="24"/>
+        </w:rPr>
+      </w:pPr>
+      <w:proofErr w:type="spellStart"/>
+      <w:r>
+        <w:rPr>
+          <w:sz w:val="24"/>
+          <w:szCs w:val="24"/>
+        </w:rPr>
+        <w:t>Maintainability</w:t>
+      </w:r>
+      <w:proofErr w:type="spellEnd"/>
+      <w:r>
+        <w:rPr>
+          <w:sz w:val="24"/>
+          <w:szCs w:val="24"/>
+        </w:rPr>
+        <w:t xml:space="preserve">: {{ </w:t>
+      </w:r>
+      <w:proofErr w:type="spellStart"/>
+      <w:r>
+        <w:rPr>
+          <w:sz w:val="24"/>
+          <w:szCs w:val="24"/>
+        </w:rPr>
+        <w:t>risk_impact.maintainability</w:t>
+      </w:r>
+      <w:proofErr w:type="spellEnd"/>
+      <w:r>
+        <w:rPr>
+          <w:sz w:val="24"/>
+          <w:szCs w:val="24"/>
+        </w:rPr>
+        <w:t xml:space="preserve"> }}</w:t>
+      </w:r>
+    </w:p>
+    <w:p>
+      <w:pPr>
+        <w:pStyle w:val="Prrafodelista"/>
+        <w:numPr>
+          <w:ilvl w:val="0"/>
+          <w:numId w:val="5"/>
+        </w:numPr>
+        <w:spacing w:line="276" w:lineRule="auto"/>
+        <w:jc w:val="both"/>
+        <w:rPr>
+          <w:sz w:val="24"/>
+          <w:szCs w:val="24"/>
+        </w:rPr>
+      </w:pPr>
+      <w:proofErr w:type="spellStart"/>
+      <w:r>
+        <w:rPr>
+          <w:sz w:val="24"/>
+          <w:szCs w:val="24"/>
+        </w:rPr>
+        <w:t>Onboarding</w:t>
+      </w:r>
+      <w:proofErr w:type="spellEnd"/>
+      <w:r>
+        <w:rPr>
+          <w:sz w:val="24"/>
+          <w:szCs w:val="24"/>
+        </w:rPr>
+        <w:t xml:space="preserve">: {{ </w:t>
+      </w:r>
+      <w:proofErr w:type="spellStart"/>
+      <w:r>
+        <w:rPr>
+          <w:sz w:val="24"/>
+          <w:szCs w:val="24"/>
+        </w:rPr>
+        <w:t>risk_impact.onboarding</w:t>
+      </w:r>
+      <w:proofErr w:type="spellEnd"/>
+      <w:r>
+        <w:rPr>
+          <w:sz w:val="24"/>
+          <w:szCs w:val="24"/>
+        </w:rPr>
+        <w:t xml:space="preserve"> }}</w:t>
+      </w:r>
+    </w:p>
+    <w:p>
+      <w:pPr>
+        <w:pStyle w:val="Prrafodelista"/>
+        <w:numPr>
+          <w:ilvl w:val="0"/>
+          <w:numId w:val="5"/>
+        </w:numPr>
+        <w:spacing w:line="276" w:lineRule="auto"/>
+        <w:jc w:val="both"/>
+        <w:rPr>
+          <w:sz w:val="24"/>
+          <w:szCs w:val="24"/>
+        </w:rPr>
+      </w:pPr>
+      <w:r>
+        <w:rPr>
+          <w:sz w:val="24"/>
+          <w:szCs w:val="24"/>
+        </w:rPr>
+        <w:t xml:space="preserve">Future </w:t>
+      </w:r>
+      <w:proofErr w:type="spellStart"/>
+      <w:r>
+        <w:rPr>
+          <w:sz w:val="24"/>
+          <w:szCs w:val="24"/>
+        </w:rPr>
+        <w:t>evolution</w:t>
+      </w:r>
+      <w:proofErr w:type="spellEnd"/>
+      <w:r>
+        <w:rPr>
+          <w:sz w:val="24"/>
+          <w:szCs w:val="24"/>
+        </w:rPr>
+        <w:t xml:space="preserve">: {{ </w:t>
+      </w:r>
+      <w:proofErr w:type="spellStart"/>
+      <w:r>
+        <w:rPr>
+          <w:sz w:val="24"/>
+          <w:szCs w:val="24"/>
+        </w:rPr>
+        <w:t>risk_impact.evolution</w:t>
+      </w:r>
+      <w:proofErr w:type="spellEnd"/>
+      <w:r>
+        <w:rPr>
+          <w:sz w:val="24"/>
+          <w:szCs w:val="24"/>
+        </w:rPr>
+        <w:t xml:space="preserve"> }}</w:t>
+      </w:r>
+    </w:p>
+    <w:p>
+      <w:pPr>
+        <w:rPr>
+          <w:rFonts w:asciiTheme="majorHAnsi" w:eastAsiaTheme="majorEastAsia" w:hAnsiTheme="majorHAnsi" w:cstheme="majorBidi"/>
+          <w:color w:val="0F4761" w:themeColor="accent1" w:themeShade="BF"/>
+          <w:sz w:val="32"/>
+          <w:szCs w:val="32"/>
+        </w:rPr>
+      </w:pPr>
+      <w:r>
+        <w:br w:type="page"/>
+      </w:r>
+    </w:p>
+    <w:p>
+      <w:pPr>
+        <w:pStyle w:val="Ttulo2"/>
+        <w:spacing w:line="276" w:lineRule="auto"/>
+        <w:jc w:val="both"/>
+      </w:pPr>
+      <w:proofErr w:type="spellStart"/>
+      <w:r>
+        <w:lastRenderedPageBreak/>
+        <w:t>Recommendations</w:t>
+      </w:r>
+      <w:proofErr w:type="spellEnd"/>
+    </w:p>
+    <w:p>
+      <w:pPr>
+        <w:pStyle w:val="Ttulo3"/>
+        <w:spacing w:line="276" w:lineRule="auto"/>
+        <w:jc w:val="both"/>
+      </w:pPr>
+      <w:proofErr w:type="spellStart"/>
+      <w:r>
+        <w:t>Refactoring</w:t>
+      </w:r>
+      <w:proofErr w:type="spellEnd"/>
+      <w:r>
+        <w:t xml:space="preserve"> and </w:t>
+      </w:r>
+      <w:proofErr w:type="spellStart"/>
+      <w:r>
+        <w:t>structure</w:t>
+      </w:r>
+      <w:proofErr w:type="spellEnd"/>
+    </w:p>
+    <w:p>
+      <w:pPr>
+        <w:spacing w:line="276" w:lineRule="auto"/>
+        <w:jc w:val="both"/>
+        <w:rPr>
+          <w:sz w:val="24"/>
+          <w:szCs w:val="24"/>
+        </w:rPr>
+      </w:pPr>
+      <w:r>
+        <w:rPr>
+          <w:sz w:val="24"/>
+          <w:szCs w:val="24"/>
+        </w:rPr>
+        <w:t xml:space="preserve">{% </w:t>
+      </w:r>
+      <w:proofErr w:type="spellStart"/>
+      <w:r>
+        <w:rPr>
+          <w:sz w:val="24"/>
+          <w:szCs w:val="24"/>
+        </w:rPr>
+        <w:t>for</w:t>
+      </w:r>
+      <w:proofErr w:type="spellEnd"/>
+      <w:r>
+        <w:rPr>
+          <w:sz w:val="24"/>
+          <w:szCs w:val="24"/>
+        </w:rPr>
+        <w:t xml:space="preserve"> </w:t>
+      </w:r>
+      <w:proofErr w:type="spellStart"/>
+      <w:r>
+        <w:rPr>
+          <w:sz w:val="24"/>
+          <w:szCs w:val="24"/>
+        </w:rPr>
+        <w:t>rec</w:t>
+      </w:r>
+      <w:proofErr w:type="spellEnd"/>
+      <w:r>
+        <w:rPr>
+          <w:sz w:val="24"/>
+          <w:szCs w:val="24"/>
+        </w:rPr>
+        <w:t xml:space="preserve"> in </w:t>
+      </w:r>
+      <w:proofErr w:type="spellStart"/>
+      <w:r>
+        <w:rPr>
+          <w:sz w:val="24"/>
+          <w:szCs w:val="24"/>
+        </w:rPr>
+        <w:t>recommendations.refactor</w:t>
+      </w:r>
+      <w:proofErr w:type="spellEnd"/>
+      <w:r>
+        <w:rPr>
+          <w:sz w:val="24"/>
+          <w:szCs w:val="24"/>
+        </w:rPr>
+        <w:t xml:space="preserve"> %}- {{ </w:t>
+      </w:r>
+      <w:proofErr w:type="spellStart"/>
+      <w:r>
+        <w:rPr>
+          <w:sz w:val="24"/>
+          <w:szCs w:val="24"/>
+        </w:rPr>
+        <w:t>rec</w:t>
+      </w:r>
+      <w:proofErr w:type="spellEnd"/>
+      <w:r>
+        <w:rPr>
+          <w:sz w:val="24"/>
+          <w:szCs w:val="24"/>
+        </w:rPr>
+        <w:t xml:space="preserve"> }}{% </w:t>
+      </w:r>
+      <w:proofErr w:type="spellStart"/>
+      <w:r>
+        <w:rPr>
+          <w:sz w:val="24"/>
+          <w:szCs w:val="24"/>
+        </w:rPr>
+        <w:t>endfor</w:t>
+      </w:r>
+      <w:proofErr w:type="spellEnd"/>
+      <w:r>
+        <w:rPr>
+          <w:sz w:val="24"/>
+          <w:szCs w:val="24"/>
+        </w:rPr>
+        <w:t xml:space="preserve"> %}</w:t>
+      </w:r>
+    </w:p>
+    <w:p>
+      <w:pPr>
+        <w:pStyle w:val="Ttulo3"/>
+        <w:spacing w:line="276" w:lineRule="auto"/>
+        <w:jc w:val="both"/>
+      </w:pPr>
+      <w:proofErr w:type="spellStart"/>
+      <w:r>
+        <w:t>Documentation</w:t>
+      </w:r>
+      <w:proofErr w:type="spellEnd"/>
+    </w:p>
+    <w:p>
+      <w:pPr>
+        <w:spacing w:line="276" w:lineRule="auto"/>
+        <w:jc w:val="both"/>
+        <w:rPr>
+          <w:sz w:val="24"/>
+          <w:szCs w:val="24"/>
+        </w:rPr>
+      </w:pPr>
+      <w:r>
+        <w:rPr>
+          <w:sz w:val="24"/>
+          <w:szCs w:val="24"/>
+        </w:rPr>
+        <w:t xml:space="preserve">{% </w:t>
+      </w:r>
+      <w:proofErr w:type="spellStart"/>
+      <w:r>
+        <w:rPr>
+          <w:sz w:val="24"/>
+          <w:szCs w:val="24"/>
+        </w:rPr>
+        <w:t>for</w:t>
+      </w:r>
+      <w:proofErr w:type="spellEnd"/>
+      <w:r>
+        <w:rPr>
+          <w:sz w:val="24"/>
+          <w:szCs w:val="24"/>
+        </w:rPr>
+        <w:t xml:space="preserve"> </w:t>
+      </w:r>
+      <w:proofErr w:type="spellStart"/>
+      <w:r>
+        <w:rPr>
+          <w:sz w:val="24"/>
+          <w:szCs w:val="24"/>
+        </w:rPr>
+        <w:t>rec</w:t>
+      </w:r>
+      <w:proofErr w:type="spellEnd"/>
+      <w:r>
+        <w:rPr>
+          <w:sz w:val="24"/>
+          <w:szCs w:val="24"/>
+        </w:rPr>
+        <w:t xml:space="preserve"> in </w:t>
+      </w:r>
+      <w:proofErr w:type="spellStart"/>
+      <w:r>
+        <w:rPr>
+          <w:sz w:val="24"/>
+          <w:szCs w:val="24"/>
+        </w:rPr>
+        <w:t>recommendations.docs</w:t>
+      </w:r>
+      <w:proofErr w:type="spellEnd"/>
+      <w:r>
+        <w:rPr>
+          <w:sz w:val="24"/>
+          <w:szCs w:val="24"/>
+        </w:rPr>
+        <w:t xml:space="preserve"> %}- {{ </w:t>
+      </w:r>
+      <w:proofErr w:type="spellStart"/>
+      <w:r>
+        <w:rPr>
+          <w:sz w:val="24"/>
+          <w:szCs w:val="24"/>
+        </w:rPr>
+        <w:t>rec</w:t>
+      </w:r>
+      <w:proofErr w:type="spellEnd"/>
+      <w:r>
+        <w:rPr>
+          <w:sz w:val="24"/>
+          <w:szCs w:val="24"/>
+        </w:rPr>
+        <w:t xml:space="preserve"> }}{% </w:t>
+      </w:r>
+      <w:proofErr w:type="spellStart"/>
+      <w:r>
+        <w:rPr>
+          <w:sz w:val="24"/>
+          <w:szCs w:val="24"/>
+        </w:rPr>
+        <w:t>endfor</w:t>
+      </w:r>
+      <w:proofErr w:type="spellEnd"/>
+      <w:r>
+        <w:rPr>
+          <w:sz w:val="24"/>
+          <w:szCs w:val="24"/>
+        </w:rPr>
+        <w:t xml:space="preserve"> %}</w:t>
+      </w:r>
+    </w:p>
+    <w:p>
+      <w:pPr>
+        <w:pStyle w:val="Ttulo3"/>
+        <w:spacing w:line="276" w:lineRule="auto"/>
+        <w:jc w:val="both"/>
+      </w:pPr>
+      <w:proofErr w:type="spellStart"/>
+      <w:r>
+        <w:t>Architecture</w:t>
+      </w:r>
+      <w:proofErr w:type="spellEnd"/>
+    </w:p>
+    <w:p>
+      <w:pPr>
+        <w:spacing w:line="276" w:lineRule="auto"/>
+        <w:jc w:val="both"/>
+        <w:rPr>
+          <w:sz w:val="24"/>
+          <w:szCs w:val="24"/>
+        </w:rPr>
+      </w:pPr>
+      <w:r>
+        <w:rPr>
+          <w:sz w:val="24"/>
+          <w:szCs w:val="24"/>
+        </w:rPr>
+        <w:t xml:space="preserve">{% </w:t>
+      </w:r>
+      <w:proofErr w:type="spellStart"/>
+      <w:r>
+        <w:rPr>
+          <w:sz w:val="24"/>
+          <w:szCs w:val="24"/>
+        </w:rPr>
+        <w:t>for</w:t>
+      </w:r>
+      <w:proofErr w:type="spellEnd"/>
+      <w:r>
+        <w:rPr>
+          <w:sz w:val="24"/>
+          <w:szCs w:val="24"/>
+        </w:rPr>
+        <w:t xml:space="preserve"> </w:t>
+      </w:r>
+      <w:proofErr w:type="spellStart"/>
+      <w:r>
+        <w:rPr>
+          <w:sz w:val="24"/>
+          <w:szCs w:val="24"/>
+        </w:rPr>
+        <w:t>rec</w:t>
+      </w:r>
+      <w:proofErr w:type="spellEnd"/>
+      <w:r>
+        <w:rPr>
+          <w:sz w:val="24"/>
+          <w:szCs w:val="24"/>
+        </w:rPr>
+        <w:t xml:space="preserve"> in </w:t>
+      </w:r>
+      <w:proofErr w:type="spellStart"/>
+      <w:r>
+        <w:rPr>
+          <w:sz w:val="24"/>
+          <w:szCs w:val="24"/>
+        </w:rPr>
+        <w:t>recommendations.architecture</w:t>
+      </w:r>
+      <w:proofErr w:type="spellEnd"/>
+      <w:r>
+        <w:rPr>
+          <w:sz w:val="24"/>
+          <w:szCs w:val="24"/>
+        </w:rPr>
+        <w:t xml:space="preserve"> %}- {{ </w:t>
+      </w:r>
+      <w:proofErr w:type="spellStart"/>
+      <w:r>
+        <w:rPr>
+          <w:sz w:val="24"/>
+          <w:szCs w:val="24"/>
+        </w:rPr>
+        <w:t>rec</w:t>
+      </w:r>
+      <w:proofErr w:type="spellEnd"/>
+      <w:r>
+        <w:rPr>
+          <w:sz w:val="24"/>
+          <w:szCs w:val="24"/>
+        </w:rPr>
+        <w:t xml:space="preserve"> }}{% </w:t>
+      </w:r>
+      <w:proofErr w:type="spellStart"/>
+      <w:r>
+        <w:rPr>
+          <w:sz w:val="24"/>
+          <w:szCs w:val="24"/>
+        </w:rPr>
+        <w:t>endfor</w:t>
+      </w:r>
+      <w:proofErr w:type="spellEnd"/>
+      <w:r>
+        <w:rPr>
+          <w:sz w:val="24"/>
+          <w:szCs w:val="24"/>
+        </w:rPr>
+        <w:t xml:space="preserve"> %}</w:t>
+      </w:r>
+    </w:p>
+    <w:p>
+      <w:pPr>
+        <w:spacing w:line="276" w:lineRule="auto"/>
+        <w:jc w:val="both"/>
+        <w:rPr>
+          <w:sz w:val="24"/>
+          <w:szCs w:val="24"/>
+        </w:rPr>
+      </w:pPr>
+    </w:p>
     <w:sectPr>
+      <w:footerReference w:type="default" r:id="rId8"/>
       <w:pgSz w:w="11906" w:h="16838"/>
       <w:pgMar w:top="1417" w:right="1701" w:bottom="1417" w:left="1701" w:header="708" w:footer="708" w:gutter="0"/>
       <w:cols w:space="708"/>
@@ -11,6 +3518,696 @@
     </w:sectPr>
   </w:body>
 </w:document>
+</file>
+
+<file path=word/endnotes.xml><?xml version="1.0" encoding="utf-8"?>
+<w:endnotes xmlns:wpc="http://schemas.microsoft.com/office/word/2010/wordprocessingCanvas" xmlns:cx="http://schemas.microsoft.com/office/drawing/2014/chartex" xmlns:cx1="http://schemas.microsoft.com/office/drawing/2015/9/8/chartex" xmlns:cx2="http://schemas.microsoft.com/office/drawing/2015/10/21/chartex" xmlns:cx3="http://schemas.microsoft.com/office/drawing/2016/5/9/chartex" xmlns:cx4="http://schemas.microsoft.com/office/drawing/2016/5/10/chartex" xmlns:cx5="http://schemas.microsoft.com/office/drawing/2016/5/11/chartex" xmlns:cx6="http://schemas.microsoft.com/office/drawing/2016/5/12/chartex" xmlns:cx7="http://schemas.microsoft.com/office/drawing/2016/5/13/chartex" xmlns:cx8="http://schemas.microsoft.com/office/drawing/2016/5/14/chartex" xmlns:mc="http://schemas.openxmlformats.org/markup-compatibility/2006" xmlns:aink="http://schemas.microsoft.com/office/drawing/2016/ink" xmlns:am3d="http://schemas.microsoft.com/office/drawing/2017/model3d" xmlns:o="urn:schemas-microsoft-com:office:office" xmlns:oel="http://schemas.microsoft.com/office/2019/extlst" xmlns:r="http://schemas.openxmlformats.org/officeDocument/2006/relationships" xmlns:m="http://schemas.openxmlformats.org/officeDocument/2006/math" xmlns:v="urn:schemas-microsoft-com:vml" xmlns:wp14="http://schemas.microsoft.com/office/word/2010/wordprocessingDrawing" xmlns:wp="http://schemas.openxmlformats.org/drawingml/2006/wordprocessingDrawing" xmlns:w10="urn:schemas-microsoft-com:office:word" xmlns:w="http://schemas.openxmlformats.org/wordprocessingml/2006/main" xmlns:w14="http://schemas.microsoft.com/office/word/2010/wordml" xmlns:w15="http://schemas.microsoft.com/office/word/2012/wordml" xmlns:w16cex="http://schemas.microsoft.com/office/word/2018/wordml/cex" xmlns:w16cid="http://schemas.microsoft.com/office/word/2016/wordml/cid" xmlns:w16="http://schemas.microsoft.com/office/word/2018/wordml" xmlns:w16du="http://schemas.microsoft.com/office/word/2023/wordml/word16du" xmlns:w16sdtdh="http://schemas.microsoft.com/office/word/2020/wordml/sdtdatahash" xmlns:w16sdtfl="http://schemas.microsoft.com/office/word/2024/wordml/sdtformatlock" xmlns:w16se="http://schemas.microsoft.com/office/word/2015/wordml/symex" xmlns:wpg="http://schemas.microsoft.com/office/word/2010/wordprocessingGroup" xmlns:wpi="http://schemas.microsoft.com/office/word/2010/wordprocessingInk" xmlns:wne="http://schemas.microsoft.com/office/word/2006/wordml" xmlns:wps="http://schemas.microsoft.com/office/word/2010/wordprocessingShape" mc:Ignorable="w14 w15 w16se w16cid w16 w16cex w16sdtdh w16sdtfl w16du wp14">
+  <w:endnote w:type="separator" w:id="-1">
+    <w:p>
+      <w:pPr>
+        <w:spacing w:after="0" w:line="240" w:lineRule="auto"/>
+      </w:pPr>
+      <w:r>
+        <w:separator/>
+      </w:r>
+    </w:p>
+  </w:endnote>
+  <w:endnote w:type="continuationSeparator" w:id="0">
+    <w:p>
+      <w:pPr>
+        <w:spacing w:after="0" w:line="240" w:lineRule="auto"/>
+      </w:pPr>
+      <w:r>
+        <w:continuationSeparator/>
+      </w:r>
+    </w:p>
+  </w:endnote>
+</w:endnotes>
+</file>
+
+<file path=word/footer1.xml><?xml version="1.0" encoding="utf-8"?>
+<w:ftr xmlns:wpc="http://schemas.microsoft.com/office/word/2010/wordprocessingCanvas" xmlns:cx="http://schemas.microsoft.com/office/drawing/2014/chartex" xmlns:cx1="http://schemas.microsoft.com/office/drawing/2015/9/8/chartex" xmlns:cx2="http://schemas.microsoft.com/office/drawing/2015/10/21/chartex" xmlns:cx3="http://schemas.microsoft.com/office/drawing/2016/5/9/chartex" xmlns:cx4="http://schemas.microsoft.com/office/drawing/2016/5/10/chartex" xmlns:cx5="http://schemas.microsoft.com/office/drawing/2016/5/11/chartex" xmlns:cx6="http://schemas.microsoft.com/office/drawing/2016/5/12/chartex" xmlns:cx7="http://schemas.microsoft.com/office/drawing/2016/5/13/chartex" xmlns:cx8="http://schemas.microsoft.com/office/drawing/2016/5/14/chartex" xmlns:mc="http://schemas.openxmlformats.org/markup-compatibility/2006" xmlns:aink="http://schemas.microsoft.com/office/drawing/2016/ink" xmlns:am3d="http://schemas.microsoft.com/office/drawing/2017/model3d" xmlns:o="urn:schemas-microsoft-com:office:office" xmlns:oel="http://schemas.microsoft.com/office/2019/extlst" xmlns:r="http://schemas.openxmlformats.org/officeDocument/2006/relationships" xmlns:m="http://schemas.openxmlformats.org/officeDocument/2006/math" xmlns:v="urn:schemas-microsoft-com:vml" xmlns:wp14="http://schemas.microsoft.com/office/word/2010/wordprocessingDrawing" xmlns:wp="http://schemas.openxmlformats.org/drawingml/2006/wordprocessingDrawing" xmlns:w10="urn:schemas-microsoft-com:office:word" xmlns:w="http://schemas.openxmlformats.org/wordprocessingml/2006/main" xmlns:w14="http://schemas.microsoft.com/office/word/2010/wordml" xmlns:w15="http://schemas.microsoft.com/office/word/2012/wordml" xmlns:w16cex="http://schemas.microsoft.com/office/word/2018/wordml/cex" xmlns:w16cid="http://schemas.microsoft.com/office/word/2016/wordml/cid" xmlns:w16="http://schemas.microsoft.com/office/word/2018/wordml" xmlns:w16du="http://schemas.microsoft.com/office/word/2023/wordml/word16du" xmlns:w16sdtdh="http://schemas.microsoft.com/office/word/2020/wordml/sdtdatahash" xmlns:w16sdtfl="http://schemas.microsoft.com/office/word/2024/wordml/sdtformatlock" xmlns:w16se="http://schemas.microsoft.com/office/word/2015/wordml/symex" xmlns:wpg="http://schemas.microsoft.com/office/word/2010/wordprocessingGroup" xmlns:wpi="http://schemas.microsoft.com/office/word/2010/wordprocessingInk" xmlns:wne="http://schemas.microsoft.com/office/word/2006/wordml" xmlns:wps="http://schemas.microsoft.com/office/word/2010/wordprocessingShape" mc:Ignorable="w14 w15 w16se w16cid w16 w16cex w16sdtdh w16sdtfl w16du wp14">
+  <w:p>
+    <w:pPr>
+      <w:pStyle w:val="Piedepgina"/>
+      <w:jc w:val="right"/>
+    </w:pPr>
+    <w:proofErr w:type="spellStart"/>
+    <w:r>
+      <w:t>Report</w:t>
+    </w:r>
+    <w:proofErr w:type="spellEnd"/>
+    <w:r>
+      <w:t xml:space="preserve"> </w:t>
+    </w:r>
+    <w:proofErr w:type="spellStart"/>
+    <w:r>
+      <w:t>generated</w:t>
+    </w:r>
+    <w:proofErr w:type="spellEnd"/>
+    <w:r>
+      <w:t xml:space="preserve"> </w:t>
+    </w:r>
+    <w:proofErr w:type="spellStart"/>
+    <w:r>
+      <w:t>by</w:t>
+    </w:r>
+    <w:proofErr w:type="spellEnd"/>
+    <w:r>
+      <w:t xml:space="preserve"> </w:t>
+    </w:r>
+    <w:proofErr w:type="spellStart"/>
+    <w:r>
+      <w:t>AutoDocMind</w:t>
+    </w:r>
+    <w:proofErr w:type="spellEnd"/>
+    <w:r>
+      <w:t xml:space="preserve"> </w:t>
+    </w:r>
+    <w:r>
+      <w:t>–</w:t>
+    </w:r>
+    <w:r>
+      <w:t xml:space="preserve"> v</w:t>
+    </w:r>
+    <w:r>
+      <w:t>.</w:t>
+    </w:r>
+    <w:r>
+      <w:t>{{ version }}</w:t>
+    </w:r>
+  </w:p>
+</w:ftr>
+</file>
+
+<file path=word/footnotes.xml><?xml version="1.0" encoding="utf-8"?>
+<w:footnotes xmlns:wpc="http://schemas.microsoft.com/office/word/2010/wordprocessingCanvas" xmlns:cx="http://schemas.microsoft.com/office/drawing/2014/chartex" xmlns:cx1="http://schemas.microsoft.com/office/drawing/2015/9/8/chartex" xmlns:cx2="http://schemas.microsoft.com/office/drawing/2015/10/21/chartex" xmlns:cx3="http://schemas.microsoft.com/office/drawing/2016/5/9/chartex" xmlns:cx4="http://schemas.microsoft.com/office/drawing/2016/5/10/chartex" xmlns:cx5="http://schemas.microsoft.com/office/drawing/2016/5/11/chartex" xmlns:cx6="http://schemas.microsoft.com/office/drawing/2016/5/12/chartex" xmlns:cx7="http://schemas.microsoft.com/office/drawing/2016/5/13/chartex" xmlns:cx8="http://schemas.microsoft.com/office/drawing/2016/5/14/chartex" xmlns:mc="http://schemas.openxmlformats.org/markup-compatibility/2006" xmlns:aink="http://schemas.microsoft.com/office/drawing/2016/ink" xmlns:am3d="http://schemas.microsoft.com/office/drawing/2017/model3d" xmlns:o="urn:schemas-microsoft-com:office:office" xmlns:oel="http://schemas.microsoft.com/office/2019/extlst" xmlns:r="http://schemas.openxmlformats.org/officeDocument/2006/relationships" xmlns:m="http://schemas.openxmlformats.org/officeDocument/2006/math" xmlns:v="urn:schemas-microsoft-com:vml" xmlns:wp14="http://schemas.microsoft.com/office/word/2010/wordprocessingDrawing" xmlns:wp="http://schemas.openxmlformats.org/drawingml/2006/wordprocessingDrawing" xmlns:w10="urn:schemas-microsoft-com:office:word" xmlns:w="http://schemas.openxmlformats.org/wordprocessingml/2006/main" xmlns:w14="http://schemas.microsoft.com/office/word/2010/wordml" xmlns:w15="http://schemas.microsoft.com/office/word/2012/wordml" xmlns:w16cex="http://schemas.microsoft.com/office/word/2018/wordml/cex" xmlns:w16cid="http://schemas.microsoft.com/office/word/2016/wordml/cid" xmlns:w16="http://schemas.microsoft.com/office/word/2018/wordml" xmlns:w16du="http://schemas.microsoft.com/office/word/2023/wordml/word16du" xmlns:w16sdtdh="http://schemas.microsoft.com/office/word/2020/wordml/sdtdatahash" xmlns:w16sdtfl="http://schemas.microsoft.com/office/word/2024/wordml/sdtformatlock" xmlns:w16se="http://schemas.microsoft.com/office/word/2015/wordml/symex" xmlns:wpg="http://schemas.microsoft.com/office/word/2010/wordprocessingGroup" xmlns:wpi="http://schemas.microsoft.com/office/word/2010/wordprocessingInk" xmlns:wne="http://schemas.microsoft.com/office/word/2006/wordml" xmlns:wps="http://schemas.microsoft.com/office/word/2010/wordprocessingShape" mc:Ignorable="w14 w15 w16se w16cid w16 w16cex w16sdtdh w16sdtfl w16du wp14">
+  <w:footnote w:type="separator" w:id="-1">
+    <w:p>
+      <w:pPr>
+        <w:spacing w:after="0" w:line="240" w:lineRule="auto"/>
+      </w:pPr>
+      <w:r>
+        <w:separator/>
+      </w:r>
+    </w:p>
+  </w:footnote>
+  <w:footnote w:type="continuationSeparator" w:id="0">
+    <w:p>
+      <w:pPr>
+        <w:spacing w:after="0" w:line="240" w:lineRule="auto"/>
+      </w:pPr>
+      <w:r>
+        <w:continuationSeparator/>
+      </w:r>
+    </w:p>
+  </w:footnote>
+</w:footnotes>
+</file>
+
+<file path=word/numbering.xml><?xml version="1.0" encoding="utf-8"?>
+<w:numbering xmlns:wpc="http://schemas.microsoft.com/office/word/2010/wordprocessingCanvas" xmlns:cx="http://schemas.microsoft.com/office/drawing/2014/chartex" xmlns:cx1="http://schemas.microsoft.com/office/drawing/2015/9/8/chartex" xmlns:cx2="http://schemas.microsoft.com/office/drawing/2015/10/21/chartex" xmlns:cx3="http://schemas.microsoft.com/office/drawing/2016/5/9/chartex" xmlns:cx4="http://schemas.microsoft.com/office/drawing/2016/5/10/chartex" xmlns:cx5="http://schemas.microsoft.com/office/drawing/2016/5/11/chartex" xmlns:cx6="http://schemas.microsoft.com/office/drawing/2016/5/12/chartex" xmlns:cx7="http://schemas.microsoft.com/office/drawing/2016/5/13/chartex" xmlns:cx8="http://schemas.microsoft.com/office/drawing/2016/5/14/chartex" xmlns:mc="http://schemas.openxmlformats.org/markup-compatibility/2006" xmlns:aink="http://schemas.microsoft.com/office/drawing/2016/ink" xmlns:am3d="http://schemas.microsoft.com/office/drawing/2017/model3d" xmlns:o="urn:schemas-microsoft-com:office:office" xmlns:oel="http://schemas.microsoft.com/office/2019/extlst" xmlns:r="http://schemas.openxmlformats.org/officeDocument/2006/relationships" xmlns:m="http://schemas.openxmlformats.org/officeDocument/2006/math" xmlns:v="urn:schemas-microsoft-com:vml" xmlns:wp14="http://schemas.microsoft.com/office/word/2010/wordprocessingDrawing" xmlns:wp="http://schemas.openxmlformats.org/drawingml/2006/wordprocessingDrawing" xmlns:w10="urn:schemas-microsoft-com:office:word" xmlns:w="http://schemas.openxmlformats.org/wordprocessingml/2006/main" xmlns:w14="http://schemas.microsoft.com/office/word/2010/wordml" xmlns:w15="http://schemas.microsoft.com/office/word/2012/wordml" xmlns:w16cex="http://schemas.microsoft.com/office/word/2018/wordml/cex" xmlns:w16cid="http://schemas.microsoft.com/office/word/2016/wordml/cid" xmlns:w16="http://schemas.microsoft.com/office/word/2018/wordml" xmlns:w16du="http://schemas.microsoft.com/office/word/2023/wordml/word16du" xmlns:w16sdtdh="http://schemas.microsoft.com/office/word/2020/wordml/sdtdatahash" xmlns:w16sdtfl="http://schemas.microsoft.com/office/word/2024/wordml/sdtformatlock" xmlns:w16se="http://schemas.microsoft.com/office/word/2015/wordml/symex" xmlns:wpg="http://schemas.microsoft.com/office/word/2010/wordprocessingGroup" xmlns:wpi="http://schemas.microsoft.com/office/word/2010/wordprocessingInk" xmlns:wne="http://schemas.microsoft.com/office/word/2006/wordml" xmlns:wps="http://schemas.microsoft.com/office/word/2010/wordprocessingShape" mc:Ignorable="w14 w15 w16se w16cid w16 w16cex w16sdtdh w16sdtfl w16du wp14">
+  <w:abstractNum w:abstractNumId="0" w15:restartNumberingAfterBreak="0">
+    <w:nsid w:val="077E1BBA"/>
+    <w:multiLevelType w:val="hybridMultilevel"/>
+    <w:tmpl w:val="EE446C30"/>
+    <w:lvl w:ilvl="0" w:tplc="0C0A0001">
+      <w:start w:val="1"/>
+      <w:numFmt w:val="bullet"/>
+      <w:lvlText w:val=""/>
+      <w:lvlJc w:val="left"/>
+      <w:pPr>
+        <w:ind w:left="720" w:hanging="360"/>
+      </w:pPr>
+      <w:rPr>
+        <w:rFonts w:ascii="Symbol" w:hAnsi="Symbol" w:hint="default"/>
+      </w:rPr>
+    </w:lvl>
+    <w:lvl w:ilvl="1" w:tplc="0C0A0003" w:tentative="1">
+      <w:start w:val="1"/>
+      <w:numFmt w:val="bullet"/>
+      <w:lvlText w:val="o"/>
+      <w:lvlJc w:val="left"/>
+      <w:pPr>
+        <w:ind w:left="1440" w:hanging="360"/>
+      </w:pPr>
+      <w:rPr>
+        <w:rFonts w:ascii="Courier New" w:hAnsi="Courier New" w:cs="Courier New" w:hint="default"/>
+      </w:rPr>
+    </w:lvl>
+    <w:lvl w:ilvl="2" w:tplc="0C0A0005" w:tentative="1">
+      <w:start w:val="1"/>
+      <w:numFmt w:val="bullet"/>
+      <w:lvlText w:val=""/>
+      <w:lvlJc w:val="left"/>
+      <w:pPr>
+        <w:ind w:left="2160" w:hanging="360"/>
+      </w:pPr>
+      <w:rPr>
+        <w:rFonts w:ascii="Wingdings" w:hAnsi="Wingdings" w:hint="default"/>
+      </w:rPr>
+    </w:lvl>
+    <w:lvl w:ilvl="3" w:tplc="0C0A0001" w:tentative="1">
+      <w:start w:val="1"/>
+      <w:numFmt w:val="bullet"/>
+      <w:lvlText w:val=""/>
+      <w:lvlJc w:val="left"/>
+      <w:pPr>
+        <w:ind w:left="2880" w:hanging="360"/>
+      </w:pPr>
+      <w:rPr>
+        <w:rFonts w:ascii="Symbol" w:hAnsi="Symbol" w:hint="default"/>
+      </w:rPr>
+    </w:lvl>
+    <w:lvl w:ilvl="4" w:tplc="0C0A0003" w:tentative="1">
+      <w:start w:val="1"/>
+      <w:numFmt w:val="bullet"/>
+      <w:lvlText w:val="o"/>
+      <w:lvlJc w:val="left"/>
+      <w:pPr>
+        <w:ind w:left="3600" w:hanging="360"/>
+      </w:pPr>
+      <w:rPr>
+        <w:rFonts w:ascii="Courier New" w:hAnsi="Courier New" w:cs="Courier New" w:hint="default"/>
+      </w:rPr>
+    </w:lvl>
+    <w:lvl w:ilvl="5" w:tplc="0C0A0005" w:tentative="1">
+      <w:start w:val="1"/>
+      <w:numFmt w:val="bullet"/>
+      <w:lvlText w:val=""/>
+      <w:lvlJc w:val="left"/>
+      <w:pPr>
+        <w:ind w:left="4320" w:hanging="360"/>
+      </w:pPr>
+      <w:rPr>
+        <w:rFonts w:ascii="Wingdings" w:hAnsi="Wingdings" w:hint="default"/>
+      </w:rPr>
+    </w:lvl>
+    <w:lvl w:ilvl="6" w:tplc="0C0A0001" w:tentative="1">
+      <w:start w:val="1"/>
+      <w:numFmt w:val="bullet"/>
+      <w:lvlText w:val=""/>
+      <w:lvlJc w:val="left"/>
+      <w:pPr>
+        <w:ind w:left="5040" w:hanging="360"/>
+      </w:pPr>
+      <w:rPr>
+        <w:rFonts w:ascii="Symbol" w:hAnsi="Symbol" w:hint="default"/>
+      </w:rPr>
+    </w:lvl>
+    <w:lvl w:ilvl="7" w:tplc="0C0A0003" w:tentative="1">
+      <w:start w:val="1"/>
+      <w:numFmt w:val="bullet"/>
+      <w:lvlText w:val="o"/>
+      <w:lvlJc w:val="left"/>
+      <w:pPr>
+        <w:ind w:left="5760" w:hanging="360"/>
+      </w:pPr>
+      <w:rPr>
+        <w:rFonts w:ascii="Courier New" w:hAnsi="Courier New" w:cs="Courier New" w:hint="default"/>
+      </w:rPr>
+    </w:lvl>
+    <w:lvl w:ilvl="8" w:tplc="0C0A0005" w:tentative="1">
+      <w:start w:val="1"/>
+      <w:numFmt w:val="bullet"/>
+      <w:lvlText w:val=""/>
+      <w:lvlJc w:val="left"/>
+      <w:pPr>
+        <w:ind w:left="6480" w:hanging="360"/>
+      </w:pPr>
+      <w:rPr>
+        <w:rFonts w:ascii="Wingdings" w:hAnsi="Wingdings" w:hint="default"/>
+      </w:rPr>
+    </w:lvl>
+  </w:abstractNum>
+  <w:abstractNum w:abstractNumId="1" w15:restartNumberingAfterBreak="0">
+    <w:nsid w:val="4F857747"/>
+    <w:multiLevelType w:val="hybridMultilevel"/>
+    <w:tmpl w:val="556810F0"/>
+    <w:lvl w:ilvl="0" w:tplc="0C0A0001">
+      <w:start w:val="1"/>
+      <w:numFmt w:val="bullet"/>
+      <w:lvlText w:val=""/>
+      <w:lvlJc w:val="left"/>
+      <w:pPr>
+        <w:ind w:left="720" w:hanging="360"/>
+      </w:pPr>
+      <w:rPr>
+        <w:rFonts w:ascii="Symbol" w:hAnsi="Symbol" w:hint="default"/>
+      </w:rPr>
+    </w:lvl>
+    <w:lvl w:ilvl="1" w:tplc="0C0A0003" w:tentative="1">
+      <w:start w:val="1"/>
+      <w:numFmt w:val="bullet"/>
+      <w:lvlText w:val="o"/>
+      <w:lvlJc w:val="left"/>
+      <w:pPr>
+        <w:ind w:left="1440" w:hanging="360"/>
+      </w:pPr>
+      <w:rPr>
+        <w:rFonts w:ascii="Courier New" w:hAnsi="Courier New" w:cs="Courier New" w:hint="default"/>
+      </w:rPr>
+    </w:lvl>
+    <w:lvl w:ilvl="2" w:tplc="0C0A0005" w:tentative="1">
+      <w:start w:val="1"/>
+      <w:numFmt w:val="bullet"/>
+      <w:lvlText w:val=""/>
+      <w:lvlJc w:val="left"/>
+      <w:pPr>
+        <w:ind w:left="2160" w:hanging="360"/>
+      </w:pPr>
+      <w:rPr>
+        <w:rFonts w:ascii="Wingdings" w:hAnsi="Wingdings" w:hint="default"/>
+      </w:rPr>
+    </w:lvl>
+    <w:lvl w:ilvl="3" w:tplc="0C0A0001" w:tentative="1">
+      <w:start w:val="1"/>
+      <w:numFmt w:val="bullet"/>
+      <w:lvlText w:val=""/>
+      <w:lvlJc w:val="left"/>
+      <w:pPr>
+        <w:ind w:left="2880" w:hanging="360"/>
+      </w:pPr>
+      <w:rPr>
+        <w:rFonts w:ascii="Symbol" w:hAnsi="Symbol" w:hint="default"/>
+      </w:rPr>
+    </w:lvl>
+    <w:lvl w:ilvl="4" w:tplc="0C0A0003" w:tentative="1">
+      <w:start w:val="1"/>
+      <w:numFmt w:val="bullet"/>
+      <w:lvlText w:val="o"/>
+      <w:lvlJc w:val="left"/>
+      <w:pPr>
+        <w:ind w:left="3600" w:hanging="360"/>
+      </w:pPr>
+      <w:rPr>
+        <w:rFonts w:ascii="Courier New" w:hAnsi="Courier New" w:cs="Courier New" w:hint="default"/>
+      </w:rPr>
+    </w:lvl>
+    <w:lvl w:ilvl="5" w:tplc="0C0A0005" w:tentative="1">
+      <w:start w:val="1"/>
+      <w:numFmt w:val="bullet"/>
+      <w:lvlText w:val=""/>
+      <w:lvlJc w:val="left"/>
+      <w:pPr>
+        <w:ind w:left="4320" w:hanging="360"/>
+      </w:pPr>
+      <w:rPr>
+        <w:rFonts w:ascii="Wingdings" w:hAnsi="Wingdings" w:hint="default"/>
+      </w:rPr>
+    </w:lvl>
+    <w:lvl w:ilvl="6" w:tplc="0C0A0001" w:tentative="1">
+      <w:start w:val="1"/>
+      <w:numFmt w:val="bullet"/>
+      <w:lvlText w:val=""/>
+      <w:lvlJc w:val="left"/>
+      <w:pPr>
+        <w:ind w:left="5040" w:hanging="360"/>
+      </w:pPr>
+      <w:rPr>
+        <w:rFonts w:ascii="Symbol" w:hAnsi="Symbol" w:hint="default"/>
+      </w:rPr>
+    </w:lvl>
+    <w:lvl w:ilvl="7" w:tplc="0C0A0003" w:tentative="1">
+      <w:start w:val="1"/>
+      <w:numFmt w:val="bullet"/>
+      <w:lvlText w:val="o"/>
+      <w:lvlJc w:val="left"/>
+      <w:pPr>
+        <w:ind w:left="5760" w:hanging="360"/>
+      </w:pPr>
+      <w:rPr>
+        <w:rFonts w:ascii="Courier New" w:hAnsi="Courier New" w:cs="Courier New" w:hint="default"/>
+      </w:rPr>
+    </w:lvl>
+    <w:lvl w:ilvl="8" w:tplc="0C0A0005" w:tentative="1">
+      <w:start w:val="1"/>
+      <w:numFmt w:val="bullet"/>
+      <w:lvlText w:val=""/>
+      <w:lvlJc w:val="left"/>
+      <w:pPr>
+        <w:ind w:left="6480" w:hanging="360"/>
+      </w:pPr>
+      <w:rPr>
+        <w:rFonts w:ascii="Wingdings" w:hAnsi="Wingdings" w:hint="default"/>
+      </w:rPr>
+    </w:lvl>
+  </w:abstractNum>
+  <w:abstractNum w:abstractNumId="2" w15:restartNumberingAfterBreak="0">
+    <w:nsid w:val="5D3505B9"/>
+    <w:multiLevelType w:val="hybridMultilevel"/>
+    <w:tmpl w:val="5C5A3B8A"/>
+    <w:lvl w:ilvl="0" w:tplc="0C0A0001">
+      <w:start w:val="1"/>
+      <w:numFmt w:val="bullet"/>
+      <w:lvlText w:val=""/>
+      <w:lvlJc w:val="left"/>
+      <w:pPr>
+        <w:ind w:left="720" w:hanging="360"/>
+      </w:pPr>
+      <w:rPr>
+        <w:rFonts w:ascii="Symbol" w:hAnsi="Symbol" w:hint="default"/>
+      </w:rPr>
+    </w:lvl>
+    <w:lvl w:ilvl="1" w:tplc="0C0A0003" w:tentative="1">
+      <w:start w:val="1"/>
+      <w:numFmt w:val="bullet"/>
+      <w:lvlText w:val="o"/>
+      <w:lvlJc w:val="left"/>
+      <w:pPr>
+        <w:ind w:left="1440" w:hanging="360"/>
+      </w:pPr>
+      <w:rPr>
+        <w:rFonts w:ascii="Courier New" w:hAnsi="Courier New" w:cs="Courier New" w:hint="default"/>
+      </w:rPr>
+    </w:lvl>
+    <w:lvl w:ilvl="2" w:tplc="0C0A0005" w:tentative="1">
+      <w:start w:val="1"/>
+      <w:numFmt w:val="bullet"/>
+      <w:lvlText w:val=""/>
+      <w:lvlJc w:val="left"/>
+      <w:pPr>
+        <w:ind w:left="2160" w:hanging="360"/>
+      </w:pPr>
+      <w:rPr>
+        <w:rFonts w:ascii="Wingdings" w:hAnsi="Wingdings" w:hint="default"/>
+      </w:rPr>
+    </w:lvl>
+    <w:lvl w:ilvl="3" w:tplc="0C0A0001" w:tentative="1">
+      <w:start w:val="1"/>
+      <w:numFmt w:val="bullet"/>
+      <w:lvlText w:val=""/>
+      <w:lvlJc w:val="left"/>
+      <w:pPr>
+        <w:ind w:left="2880" w:hanging="360"/>
+      </w:pPr>
+      <w:rPr>
+        <w:rFonts w:ascii="Symbol" w:hAnsi="Symbol" w:hint="default"/>
+      </w:rPr>
+    </w:lvl>
+    <w:lvl w:ilvl="4" w:tplc="0C0A0003" w:tentative="1">
+      <w:start w:val="1"/>
+      <w:numFmt w:val="bullet"/>
+      <w:lvlText w:val="o"/>
+      <w:lvlJc w:val="left"/>
+      <w:pPr>
+        <w:ind w:left="3600" w:hanging="360"/>
+      </w:pPr>
+      <w:rPr>
+        <w:rFonts w:ascii="Courier New" w:hAnsi="Courier New" w:cs="Courier New" w:hint="default"/>
+      </w:rPr>
+    </w:lvl>
+    <w:lvl w:ilvl="5" w:tplc="0C0A0005" w:tentative="1">
+      <w:start w:val="1"/>
+      <w:numFmt w:val="bullet"/>
+      <w:lvlText w:val=""/>
+      <w:lvlJc w:val="left"/>
+      <w:pPr>
+        <w:ind w:left="4320" w:hanging="360"/>
+      </w:pPr>
+      <w:rPr>
+        <w:rFonts w:ascii="Wingdings" w:hAnsi="Wingdings" w:hint="default"/>
+      </w:rPr>
+    </w:lvl>
+    <w:lvl w:ilvl="6" w:tplc="0C0A0001" w:tentative="1">
+      <w:start w:val="1"/>
+      <w:numFmt w:val="bullet"/>
+      <w:lvlText w:val=""/>
+      <w:lvlJc w:val="left"/>
+      <w:pPr>
+        <w:ind w:left="5040" w:hanging="360"/>
+      </w:pPr>
+      <w:rPr>
+        <w:rFonts w:ascii="Symbol" w:hAnsi="Symbol" w:hint="default"/>
+      </w:rPr>
+    </w:lvl>
+    <w:lvl w:ilvl="7" w:tplc="0C0A0003" w:tentative="1">
+      <w:start w:val="1"/>
+      <w:numFmt w:val="bullet"/>
+      <w:lvlText w:val="o"/>
+      <w:lvlJc w:val="left"/>
+      <w:pPr>
+        <w:ind w:left="5760" w:hanging="360"/>
+      </w:pPr>
+      <w:rPr>
+        <w:rFonts w:ascii="Courier New" w:hAnsi="Courier New" w:cs="Courier New" w:hint="default"/>
+      </w:rPr>
+    </w:lvl>
+    <w:lvl w:ilvl="8" w:tplc="0C0A0005" w:tentative="1">
+      <w:start w:val="1"/>
+      <w:numFmt w:val="bullet"/>
+      <w:lvlText w:val=""/>
+      <w:lvlJc w:val="left"/>
+      <w:pPr>
+        <w:ind w:left="6480" w:hanging="360"/>
+      </w:pPr>
+      <w:rPr>
+        <w:rFonts w:ascii="Wingdings" w:hAnsi="Wingdings" w:hint="default"/>
+      </w:rPr>
+    </w:lvl>
+  </w:abstractNum>
+  <w:abstractNum w:abstractNumId="3" w15:restartNumberingAfterBreak="0">
+    <w:nsid w:val="63A2124F"/>
+    <w:multiLevelType w:val="hybridMultilevel"/>
+    <w:tmpl w:val="3A0EA558"/>
+    <w:lvl w:ilvl="0" w:tplc="0C0A0001">
+      <w:start w:val="1"/>
+      <w:numFmt w:val="bullet"/>
+      <w:lvlText w:val=""/>
+      <w:lvlJc w:val="left"/>
+      <w:pPr>
+        <w:ind w:left="720" w:hanging="360"/>
+      </w:pPr>
+      <w:rPr>
+        <w:rFonts w:ascii="Symbol" w:hAnsi="Symbol" w:hint="default"/>
+      </w:rPr>
+    </w:lvl>
+    <w:lvl w:ilvl="1" w:tplc="0C0A0003" w:tentative="1">
+      <w:start w:val="1"/>
+      <w:numFmt w:val="bullet"/>
+      <w:lvlText w:val="o"/>
+      <w:lvlJc w:val="left"/>
+      <w:pPr>
+        <w:ind w:left="1440" w:hanging="360"/>
+      </w:pPr>
+      <w:rPr>
+        <w:rFonts w:ascii="Courier New" w:hAnsi="Courier New" w:cs="Courier New" w:hint="default"/>
+      </w:rPr>
+    </w:lvl>
+    <w:lvl w:ilvl="2" w:tplc="0C0A0005" w:tentative="1">
+      <w:start w:val="1"/>
+      <w:numFmt w:val="bullet"/>
+      <w:lvlText w:val=""/>
+      <w:lvlJc w:val="left"/>
+      <w:pPr>
+        <w:ind w:left="2160" w:hanging="360"/>
+      </w:pPr>
+      <w:rPr>
+        <w:rFonts w:ascii="Wingdings" w:hAnsi="Wingdings" w:hint="default"/>
+      </w:rPr>
+    </w:lvl>
+    <w:lvl w:ilvl="3" w:tplc="0C0A0001" w:tentative="1">
+      <w:start w:val="1"/>
+      <w:numFmt w:val="bullet"/>
+      <w:lvlText w:val=""/>
+      <w:lvlJc w:val="left"/>
+      <w:pPr>
+        <w:ind w:left="2880" w:hanging="360"/>
+      </w:pPr>
+      <w:rPr>
+        <w:rFonts w:ascii="Symbol" w:hAnsi="Symbol" w:hint="default"/>
+      </w:rPr>
+    </w:lvl>
+    <w:lvl w:ilvl="4" w:tplc="0C0A0003" w:tentative="1">
+      <w:start w:val="1"/>
+      <w:numFmt w:val="bullet"/>
+      <w:lvlText w:val="o"/>
+      <w:lvlJc w:val="left"/>
+      <w:pPr>
+        <w:ind w:left="3600" w:hanging="360"/>
+      </w:pPr>
+      <w:rPr>
+        <w:rFonts w:ascii="Courier New" w:hAnsi="Courier New" w:cs="Courier New" w:hint="default"/>
+      </w:rPr>
+    </w:lvl>
+    <w:lvl w:ilvl="5" w:tplc="0C0A0005" w:tentative="1">
+      <w:start w:val="1"/>
+      <w:numFmt w:val="bullet"/>
+      <w:lvlText w:val=""/>
+      <w:lvlJc w:val="left"/>
+      <w:pPr>
+        <w:ind w:left="4320" w:hanging="360"/>
+      </w:pPr>
+      <w:rPr>
+        <w:rFonts w:ascii="Wingdings" w:hAnsi="Wingdings" w:hint="default"/>
+      </w:rPr>
+    </w:lvl>
+    <w:lvl w:ilvl="6" w:tplc="0C0A0001" w:tentative="1">
+      <w:start w:val="1"/>
+      <w:numFmt w:val="bullet"/>
+      <w:lvlText w:val=""/>
+      <w:lvlJc w:val="left"/>
+      <w:pPr>
+        <w:ind w:left="5040" w:hanging="360"/>
+      </w:pPr>
+      <w:rPr>
+        <w:rFonts w:ascii="Symbol" w:hAnsi="Symbol" w:hint="default"/>
+      </w:rPr>
+    </w:lvl>
+    <w:lvl w:ilvl="7" w:tplc="0C0A0003" w:tentative="1">
+      <w:start w:val="1"/>
+      <w:numFmt w:val="bullet"/>
+      <w:lvlText w:val="o"/>
+      <w:lvlJc w:val="left"/>
+      <w:pPr>
+        <w:ind w:left="5760" w:hanging="360"/>
+      </w:pPr>
+      <w:rPr>
+        <w:rFonts w:ascii="Courier New" w:hAnsi="Courier New" w:cs="Courier New" w:hint="default"/>
+      </w:rPr>
+    </w:lvl>
+    <w:lvl w:ilvl="8" w:tplc="0C0A0005" w:tentative="1">
+      <w:start w:val="1"/>
+      <w:numFmt w:val="bullet"/>
+      <w:lvlText w:val=""/>
+      <w:lvlJc w:val="left"/>
+      <w:pPr>
+        <w:ind w:left="6480" w:hanging="360"/>
+      </w:pPr>
+      <w:rPr>
+        <w:rFonts w:ascii="Wingdings" w:hAnsi="Wingdings" w:hint="default"/>
+      </w:rPr>
+    </w:lvl>
+  </w:abstractNum>
+  <w:abstractNum w:abstractNumId="4" w15:restartNumberingAfterBreak="0">
+    <w:nsid w:val="6C682421"/>
+    <w:multiLevelType w:val="hybridMultilevel"/>
+    <w:tmpl w:val="7FECF2D6"/>
+    <w:lvl w:ilvl="0" w:tplc="0C0A0001">
+      <w:start w:val="1"/>
+      <w:numFmt w:val="bullet"/>
+      <w:lvlText w:val=""/>
+      <w:lvlJc w:val="left"/>
+      <w:pPr>
+        <w:ind w:left="720" w:hanging="360"/>
+      </w:pPr>
+      <w:rPr>
+        <w:rFonts w:ascii="Symbol" w:hAnsi="Symbol" w:hint="default"/>
+      </w:rPr>
+    </w:lvl>
+    <w:lvl w:ilvl="1" w:tplc="0C0A0003" w:tentative="1">
+      <w:start w:val="1"/>
+      <w:numFmt w:val="bullet"/>
+      <w:lvlText w:val="o"/>
+      <w:lvlJc w:val="left"/>
+      <w:pPr>
+        <w:ind w:left="1440" w:hanging="360"/>
+      </w:pPr>
+      <w:rPr>
+        <w:rFonts w:ascii="Courier New" w:hAnsi="Courier New" w:cs="Courier New" w:hint="default"/>
+      </w:rPr>
+    </w:lvl>
+    <w:lvl w:ilvl="2" w:tplc="0C0A0005" w:tentative="1">
+      <w:start w:val="1"/>
+      <w:numFmt w:val="bullet"/>
+      <w:lvlText w:val=""/>
+      <w:lvlJc w:val="left"/>
+      <w:pPr>
+        <w:ind w:left="2160" w:hanging="360"/>
+      </w:pPr>
+      <w:rPr>
+        <w:rFonts w:ascii="Wingdings" w:hAnsi="Wingdings" w:hint="default"/>
+      </w:rPr>
+    </w:lvl>
+    <w:lvl w:ilvl="3" w:tplc="0C0A0001" w:tentative="1">
+      <w:start w:val="1"/>
+      <w:numFmt w:val="bullet"/>
+      <w:lvlText w:val=""/>
+      <w:lvlJc w:val="left"/>
+      <w:pPr>
+        <w:ind w:left="2880" w:hanging="360"/>
+      </w:pPr>
+      <w:rPr>
+        <w:rFonts w:ascii="Symbol" w:hAnsi="Symbol" w:hint="default"/>
+      </w:rPr>
+    </w:lvl>
+    <w:lvl w:ilvl="4" w:tplc="0C0A0003" w:tentative="1">
+      <w:start w:val="1"/>
+      <w:numFmt w:val="bullet"/>
+      <w:lvlText w:val="o"/>
+      <w:lvlJc w:val="left"/>
+      <w:pPr>
+        <w:ind w:left="3600" w:hanging="360"/>
+      </w:pPr>
+      <w:rPr>
+        <w:rFonts w:ascii="Courier New" w:hAnsi="Courier New" w:cs="Courier New" w:hint="default"/>
+      </w:rPr>
+    </w:lvl>
+    <w:lvl w:ilvl="5" w:tplc="0C0A0005" w:tentative="1">
+      <w:start w:val="1"/>
+      <w:numFmt w:val="bullet"/>
+      <w:lvlText w:val=""/>
+      <w:lvlJc w:val="left"/>
+      <w:pPr>
+        <w:ind w:left="4320" w:hanging="360"/>
+      </w:pPr>
+      <w:rPr>
+        <w:rFonts w:ascii="Wingdings" w:hAnsi="Wingdings" w:hint="default"/>
+      </w:rPr>
+    </w:lvl>
+    <w:lvl w:ilvl="6" w:tplc="0C0A0001" w:tentative="1">
+      <w:start w:val="1"/>
+      <w:numFmt w:val="bullet"/>
+      <w:lvlText w:val=""/>
+      <w:lvlJc w:val="left"/>
+      <w:pPr>
+        <w:ind w:left="5040" w:hanging="360"/>
+      </w:pPr>
+      <w:rPr>
+        <w:rFonts w:ascii="Symbol" w:hAnsi="Symbol" w:hint="default"/>
+      </w:rPr>
+    </w:lvl>
+    <w:lvl w:ilvl="7" w:tplc="0C0A0003" w:tentative="1">
+      <w:start w:val="1"/>
+      <w:numFmt w:val="bullet"/>
+      <w:lvlText w:val="o"/>
+      <w:lvlJc w:val="left"/>
+      <w:pPr>
+        <w:ind w:left="5760" w:hanging="360"/>
+      </w:pPr>
+      <w:rPr>
+        <w:rFonts w:ascii="Courier New" w:hAnsi="Courier New" w:cs="Courier New" w:hint="default"/>
+      </w:rPr>
+    </w:lvl>
+    <w:lvl w:ilvl="8" w:tplc="0C0A0005" w:tentative="1">
+      <w:start w:val="1"/>
+      <w:numFmt w:val="bullet"/>
+      <w:lvlText w:val=""/>
+      <w:lvlJc w:val="left"/>
+      <w:pPr>
+        <w:ind w:left="6480" w:hanging="360"/>
+      </w:pPr>
+      <w:rPr>
+        <w:rFonts w:ascii="Wingdings" w:hAnsi="Wingdings" w:hint="default"/>
+      </w:rPr>
+    </w:lvl>
+  </w:abstractNum>
+  <w:num w:numId="1" w16cid:durableId="1002077972">
+    <w:abstractNumId w:val="3"/>
+  </w:num>
+  <w:num w:numId="2" w16cid:durableId="534076221">
+    <w:abstractNumId w:val="4"/>
+  </w:num>
+  <w:num w:numId="3" w16cid:durableId="1184631723">
+    <w:abstractNumId w:val="2"/>
+  </w:num>
+  <w:num w:numId="4" w16cid:durableId="2017267964">
+    <w:abstractNumId w:val="1"/>
+  </w:num>
+  <w:num w:numId="5" w16cid:durableId="1195922093">
+    <w:abstractNumId w:val="0"/>
+  </w:num>
+</w:numbering>
 </file>
 
 <file path=word/styles.xml><?xml version="1.0" encoding="utf-8"?>
@@ -440,7 +4637,6 @@
     <w:next w:val="Normal"/>
     <w:link w:val="Ttulo2Car"/>
     <w:uiPriority w:val="9"/>
-    <w:semiHidden/>
     <w:unhideWhenUsed/>
     <w:qFormat/>
     <w:rsid w:val="00802B65"/>
@@ -463,7 +4659,6 @@
     <w:next w:val="Normal"/>
     <w:link w:val="Ttulo3Car"/>
     <w:uiPriority w:val="9"/>
-    <w:semiHidden/>
     <w:unhideWhenUsed/>
     <w:qFormat/>
     <w:rsid w:val="00802B65"/>
@@ -615,7 +4810,6 @@
   <w:style w:type="character" w:default="1" w:styleId="Fuentedeprrafopredeter">
     <w:name w:val="Default Paragraph Font"/>
     <w:uiPriority w:val="1"/>
-    <w:semiHidden/>
     <w:unhideWhenUsed/>
   </w:style>
   <w:style w:type="table" w:default="1" w:styleId="Tablanormal">
@@ -657,7 +4851,6 @@
     <w:basedOn w:val="Fuentedeprrafopredeter"/>
     <w:link w:val="Ttulo2"/>
     <w:uiPriority w:val="9"/>
-    <w:semiHidden/>
     <w:rsid w:val="00802B65"/>
     <w:rPr>
       <w:rFonts w:asciiTheme="majorHAnsi" w:eastAsiaTheme="majorEastAsia" w:hAnsiTheme="majorHAnsi" w:cstheme="majorBidi"/>
@@ -671,7 +4864,6 @@
     <w:basedOn w:val="Fuentedeprrafopredeter"/>
     <w:link w:val="Ttulo3"/>
     <w:uiPriority w:val="9"/>
-    <w:semiHidden/>
     <w:rsid w:val="00802B65"/>
     <w:rPr>
       <w:rFonts w:eastAsiaTheme="majorEastAsia" w:cstheme="majorBidi"/>
@@ -928,6 +5120,197 @@
       <w:color w:val="0F4761" w:themeColor="accent1" w:themeShade="BF"/>
       <w:spacing w:val="5"/>
     </w:rPr>
+  </w:style>
+  <w:style w:type="paragraph" w:styleId="Encabezado">
+    <w:name w:val="header"/>
+    <w:basedOn w:val="Normal"/>
+    <w:link w:val="EncabezadoCar"/>
+    <w:uiPriority w:val="99"/>
+    <w:unhideWhenUsed/>
+    <w:rsid w:val="005A6D1B"/>
+    <w:pPr>
+      <w:tabs>
+        <w:tab w:val="center" w:pos="4252"/>
+        <w:tab w:val="right" w:pos="8504"/>
+      </w:tabs>
+      <w:spacing w:after="0" w:line="240" w:lineRule="auto"/>
+    </w:pPr>
+  </w:style>
+  <w:style w:type="character" w:customStyle="1" w:styleId="EncabezadoCar">
+    <w:name w:val="Encabezado Car"/>
+    <w:basedOn w:val="Fuentedeprrafopredeter"/>
+    <w:link w:val="Encabezado"/>
+    <w:uiPriority w:val="99"/>
+    <w:rsid w:val="005A6D1B"/>
+  </w:style>
+  <w:style w:type="paragraph" w:styleId="Piedepgina">
+    <w:name w:val="footer"/>
+    <w:basedOn w:val="Normal"/>
+    <w:link w:val="PiedepginaCar"/>
+    <w:uiPriority w:val="99"/>
+    <w:unhideWhenUsed/>
+    <w:rsid w:val="005A6D1B"/>
+    <w:pPr>
+      <w:tabs>
+        <w:tab w:val="center" w:pos="4252"/>
+        <w:tab w:val="right" w:pos="8504"/>
+      </w:tabs>
+      <w:spacing w:after="0" w:line="240" w:lineRule="auto"/>
+    </w:pPr>
+  </w:style>
+  <w:style w:type="character" w:customStyle="1" w:styleId="PiedepginaCar">
+    <w:name w:val="Pie de página Car"/>
+    <w:basedOn w:val="Fuentedeprrafopredeter"/>
+    <w:link w:val="Piedepgina"/>
+    <w:uiPriority w:val="99"/>
+    <w:rsid w:val="005A6D1B"/>
+  </w:style>
+  <w:style w:type="paragraph" w:styleId="Sinespaciado">
+    <w:name w:val="No Spacing"/>
+    <w:link w:val="SinespaciadoCar"/>
+    <w:uiPriority w:val="1"/>
+    <w:qFormat/>
+    <w:rsid w:val="005A6D1B"/>
+    <w:pPr>
+      <w:spacing w:after="0" w:line="240" w:lineRule="auto"/>
+    </w:pPr>
+    <w:rPr>
+      <w:rFonts w:eastAsiaTheme="minorEastAsia"/>
+      <w:lang w:eastAsia="es-ES"/>
+      <w14:ligatures w14:val="none"/>
+    </w:rPr>
+  </w:style>
+  <w:style w:type="character" w:customStyle="1" w:styleId="SinespaciadoCar">
+    <w:name w:val="Sin espaciado Car"/>
+    <w:basedOn w:val="Fuentedeprrafopredeter"/>
+    <w:link w:val="Sinespaciado"/>
+    <w:uiPriority w:val="1"/>
+    <w:rsid w:val="005A6D1B"/>
+    <w:rPr>
+      <w:rFonts w:eastAsiaTheme="minorEastAsia"/>
+      <w:lang w:eastAsia="es-ES"/>
+      <w14:ligatures w14:val="none"/>
+    </w:rPr>
+  </w:style>
+  <w:style w:type="table" w:styleId="Tablanormal5">
+    <w:name w:val="Plain Table 5"/>
+    <w:basedOn w:val="Tablanormal"/>
+    <w:uiPriority w:val="45"/>
+    <w:rsid w:val="009F1B45"/>
+    <w:pPr>
+      <w:spacing w:after="0" w:line="240" w:lineRule="auto"/>
+    </w:pPr>
+    <w:tblPr>
+      <w:tblStyleRowBandSize w:val="1"/>
+      <w:tblStyleColBandSize w:val="1"/>
+    </w:tblPr>
+    <w:tblStylePr w:type="firstRow">
+      <w:rPr>
+        <w:rFonts w:asciiTheme="majorHAnsi" w:eastAsiaTheme="majorEastAsia" w:hAnsiTheme="majorHAnsi" w:cstheme="majorBidi"/>
+        <w:i/>
+        <w:iCs/>
+        <w:sz w:val="26"/>
+      </w:rPr>
+      <w:tblPr/>
+      <w:tcPr>
+        <w:tcBorders>
+          <w:bottom w:val="single" w:sz="4" w:space="0" w:color="7F7F7F" w:themeColor="text1" w:themeTint="80"/>
+        </w:tcBorders>
+        <w:shd w:val="clear" w:color="auto" w:fill="FFFFFF" w:themeFill="background1"/>
+      </w:tcPr>
+    </w:tblStylePr>
+    <w:tblStylePr w:type="lastRow">
+      <w:rPr>
+        <w:rFonts w:asciiTheme="majorHAnsi" w:eastAsiaTheme="majorEastAsia" w:hAnsiTheme="majorHAnsi" w:cstheme="majorBidi"/>
+        <w:i/>
+        <w:iCs/>
+        <w:sz w:val="26"/>
+      </w:rPr>
+      <w:tblPr/>
+      <w:tcPr>
+        <w:tcBorders>
+          <w:top w:val="single" w:sz="4" w:space="0" w:color="7F7F7F" w:themeColor="text1" w:themeTint="80"/>
+        </w:tcBorders>
+        <w:shd w:val="clear" w:color="auto" w:fill="FFFFFF" w:themeFill="background1"/>
+      </w:tcPr>
+    </w:tblStylePr>
+    <w:tblStylePr w:type="firstCol">
+      <w:pPr>
+        <w:jc w:val="right"/>
+      </w:pPr>
+      <w:rPr>
+        <w:rFonts w:asciiTheme="majorHAnsi" w:eastAsiaTheme="majorEastAsia" w:hAnsiTheme="majorHAnsi" w:cstheme="majorBidi"/>
+        <w:i/>
+        <w:iCs/>
+        <w:sz w:val="26"/>
+      </w:rPr>
+      <w:tblPr/>
+      <w:tcPr>
+        <w:tcBorders>
+          <w:right w:val="single" w:sz="4" w:space="0" w:color="7F7F7F" w:themeColor="text1" w:themeTint="80"/>
+        </w:tcBorders>
+        <w:shd w:val="clear" w:color="auto" w:fill="FFFFFF" w:themeFill="background1"/>
+      </w:tcPr>
+    </w:tblStylePr>
+    <w:tblStylePr w:type="lastCol">
+      <w:rPr>
+        <w:rFonts w:asciiTheme="majorHAnsi" w:eastAsiaTheme="majorEastAsia" w:hAnsiTheme="majorHAnsi" w:cstheme="majorBidi"/>
+        <w:i/>
+        <w:iCs/>
+        <w:sz w:val="26"/>
+      </w:rPr>
+      <w:tblPr/>
+      <w:tcPr>
+        <w:tcBorders>
+          <w:left w:val="single" w:sz="4" w:space="0" w:color="7F7F7F" w:themeColor="text1" w:themeTint="80"/>
+        </w:tcBorders>
+        <w:shd w:val="clear" w:color="auto" w:fill="FFFFFF" w:themeFill="background1"/>
+      </w:tcPr>
+    </w:tblStylePr>
+    <w:tblStylePr w:type="band1Vert">
+      <w:tblPr/>
+      <w:tcPr>
+        <w:shd w:val="clear" w:color="auto" w:fill="F2F2F2" w:themeFill="background1" w:themeFillShade="F2"/>
+      </w:tcPr>
+    </w:tblStylePr>
+    <w:tblStylePr w:type="band1Horz">
+      <w:tblPr/>
+      <w:tcPr>
+        <w:shd w:val="clear" w:color="auto" w:fill="F2F2F2" w:themeFill="background1" w:themeFillShade="F2"/>
+      </w:tcPr>
+    </w:tblStylePr>
+    <w:tblStylePr w:type="neCell">
+      <w:tblPr/>
+      <w:tcPr>
+        <w:tcBorders>
+          <w:left w:val="nil"/>
+        </w:tcBorders>
+      </w:tcPr>
+    </w:tblStylePr>
+    <w:tblStylePr w:type="nwCell">
+      <w:tblPr/>
+      <w:tcPr>
+        <w:tcBorders>
+          <w:right w:val="nil"/>
+        </w:tcBorders>
+      </w:tcPr>
+    </w:tblStylePr>
+    <w:tblStylePr w:type="seCell">
+      <w:tblPr/>
+      <w:tcPr>
+        <w:tcBorders>
+          <w:left w:val="nil"/>
+        </w:tcBorders>
+      </w:tcPr>
+    </w:tblStylePr>
+    <w:tblStylePr w:type="swCell">
+      <w:tblPr/>
+      <w:tcPr>
+        <w:tcBorders>
+          <w:right w:val="nil"/>
+        </w:tcBorders>
+      </w:tcPr>
+    </w:tblStylePr>
   </w:style>
 </w:styles>
 </file>
@@ -1225,4 +5608,23 @@
     </a:ext>
   </a:extLst>
 </a:theme>
+</file>
+
+<file path=customXml/item1.xml><?xml version="1.0" encoding="utf-8"?>
+<CoverPageProperties xmlns="http://schemas.microsoft.com/office/2006/coverPageProps">
+  <PublishDate/>
+  <Abstract/>
+  <CompanyAddress/>
+  <CompanyPhone/>
+  <CompanyFax/>
+  <CompanyEmail/>
+</CoverPageProperties>
+</file>
+
+<file path=customXml/itemProps1.xml><?xml version="1.0" encoding="utf-8"?>
+<ds:datastoreItem xmlns:ds="http://schemas.openxmlformats.org/officeDocument/2006/customXml" ds:itemID="{55AF091B-3C7A-41E3-B477-F2FDAA23CFDA}">
+  <ds:schemaRefs>
+    <ds:schemaRef ds:uri="http://schemas.microsoft.com/office/2006/coverPageProps"/>
+  </ds:schemaRefs>
+</ds:datastoreItem>
 </file>
</xml_diff>

<commit_message>
feat: base structure report
</commit_message>
<xml_diff>
--- a/templates/report.docx
+++ b/templates/report.docx
@@ -1007,10 +1007,7 @@
               <w:jc w:val="both"/>
             </w:pPr>
             <w:r>
-              <w:t>M</w:t>
-            </w:r>
-            <w:r>
-              <w:t>odule</w:t>
+              <w:t>Module</w:t>
             </w:r>
           </w:p>
         </w:tc>
@@ -1056,10 +1053,7 @@
             </w:pPr>
             <w:proofErr w:type="spellStart"/>
             <w:r>
-              <w:t>Cla</w:t>
-            </w:r>
-            <w:r>
-              <w:t>sses</w:t>
+              <w:t>Classes</w:t>
             </w:r>
             <w:proofErr w:type="spellEnd"/>
           </w:p>
@@ -1346,13 +1340,6 @@
     </w:tbl>
     <w:p>
       <w:pPr>
-        <w:pStyle w:val="Ttulo2"/>
-        <w:spacing w:before="0" w:line="276" w:lineRule="auto"/>
-        <w:jc w:val="both"/>
-      </w:pPr>
-    </w:p>
-    <w:p>
-      <w:pPr>
         <w:spacing w:line="276" w:lineRule="auto"/>
         <w:jc w:val="both"/>
         <w:rPr>
@@ -1549,10 +1536,7 @@
               <w:jc w:val="both"/>
             </w:pPr>
             <w:r>
-              <w:t>M</w:t>
-            </w:r>
-            <w:r>
-              <w:t>odule</w:t>
+              <w:t>Module</w:t>
             </w:r>
           </w:p>
         </w:tc>
@@ -1606,10 +1590,7 @@
             </w:pPr>
             <w:proofErr w:type="spellStart"/>
             <w:r>
-              <w:t>Com</w:t>
-            </w:r>
-            <w:r>
-              <w:t>ment</w:t>
+              <w:t>Comment</w:t>
             </w:r>
             <w:proofErr w:type="spellEnd"/>
           </w:p>
@@ -4810,6 +4791,7 @@
   <w:style w:type="character" w:default="1" w:styleId="Fuentedeprrafopredeter">
     <w:name w:val="Default Paragraph Font"/>
     <w:uiPriority w:val="1"/>
+    <w:semiHidden/>
     <w:unhideWhenUsed/>
   </w:style>
   <w:style w:type="table" w:default="1" w:styleId="Tablanormal">

</xml_diff>